<commit_message>
Modificação do "README.md" e da Proposta Projeto
</commit_message>
<xml_diff>
--- a/template_proposta_Projeto_2020_21.docx
+++ b/template_proposta_Projeto_2020_21.docx
@@ -91,7 +91,6 @@
           <w:b/>
           <w:sz w:val="36"/>
           <w:szCs w:val="36"/>
-          <w:lang w:val="en-US"/>
         </w:rPr>
       </w:pPr>
       <w:r>
@@ -100,9 +99,8 @@
           <w:b/>
           <w:sz w:val="36"/>
           <w:szCs w:val="36"/>
-          <w:lang w:val="en-US"/>
-        </w:rPr>
-        <w:t>[</w:t>
+        </w:rPr>
+        <w:t>Saramag</w:t>
       </w:r>
       <w:r>
         <w:rPr>
@@ -110,54 +108,13 @@
           <w:b/>
           <w:sz w:val="36"/>
           <w:szCs w:val="36"/>
-          <w:lang w:val="en-US"/>
-        </w:rPr>
-        <w:t xml:space="preserve">Name of </w:t>
-      </w:r>
-      <w:r>
-        <w:rPr>
-          <w:rFonts w:ascii="Helvetica" w:hAnsi="Helvetica" w:cs="Helvetica"/>
-          <w:b/>
-          <w:sz w:val="36"/>
-          <w:szCs w:val="36"/>
-          <w:lang w:val="en-US"/>
-        </w:rPr>
-        <w:t xml:space="preserve">the </w:t>
-      </w:r>
-      <w:r>
-        <w:rPr>
-          <w:rFonts w:ascii="Helvetica" w:hAnsi="Helvetica" w:cs="Helvetica"/>
-          <w:b/>
-          <w:sz w:val="36"/>
-          <w:szCs w:val="36"/>
-          <w:lang w:val="en-US"/>
-        </w:rPr>
-        <w:t xml:space="preserve">Project </w:t>
-      </w:r>
-      <w:r>
-        <w:rPr>
-          <w:rFonts w:ascii="Helvetica" w:hAnsi="Helvetica" w:cs="Helvetica"/>
-          <w:b/>
-          <w:sz w:val="36"/>
-          <w:szCs w:val="36"/>
-          <w:lang w:val="en-US"/>
-        </w:rPr>
-        <w:t>-</w:t>
-      </w:r>
-      <w:r>
-        <w:rPr>
-          <w:rFonts w:ascii="Helvetica" w:hAnsi="Helvetica" w:cs="Helvetica"/>
-          <w:b/>
-          <w:sz w:val="36"/>
-          <w:szCs w:val="36"/>
-          <w:lang w:val="en-US"/>
-        </w:rPr>
-        <w:t xml:space="preserve"> Template]</w:t>
-      </w:r>
-    </w:p>
-    <w:p>
-      <w:pPr>
-        <w:pStyle w:val="Subtitle"/>
+        </w:rPr>
+        <w:t>o</w:t>
+      </w:r>
+    </w:p>
+    <w:p>
+      <w:pPr>
+        <w:pStyle w:val="Subttulo"/>
         <w:rPr>
           <w:rFonts w:ascii="Trebuchet MS" w:hAnsi="Trebuchet MS" w:cs="Helvetica"/>
           <w:color w:val="000000"/>
@@ -255,6 +212,15 @@
         </w:rPr>
         <w:t>Nº de Grupo:</w:t>
       </w:r>
+      <w:r>
+        <w:rPr>
+          <w:rFonts w:ascii="Trebuchet MS" w:hAnsi="Trebuchet MS" w:cs="Helvetica"/>
+          <w:color w:val="000000"/>
+          <w:sz w:val="24"/>
+          <w:szCs w:val="24"/>
+        </w:rPr>
+        <w:t xml:space="preserve"> 04</w:t>
+      </w:r>
     </w:p>
     <w:p>
       <w:pPr>
@@ -439,7 +405,7 @@
           <w:sz w:val="24"/>
           <w:szCs w:val="24"/>
         </w:rPr>
-        <w:tab/>
+        <w:t xml:space="preserve"> 2180622</w:t>
       </w:r>
       <w:r>
         <w:rPr>
@@ -450,6 +416,15 @@
         </w:rPr>
         <w:tab/>
         <w:t>Nome:</w:t>
+      </w:r>
+      <w:r>
+        <w:rPr>
+          <w:rFonts w:ascii="Trebuchet MS" w:hAnsi="Trebuchet MS" w:cs="Helvetica"/>
+          <w:color w:val="000000"/>
+          <w:sz w:val="24"/>
+          <w:szCs w:val="24"/>
+        </w:rPr>
+        <w:t xml:space="preserve"> André Machado</w:t>
       </w:r>
     </w:p>
     <w:p>
@@ -500,7 +475,7 @@
           <w:sz w:val="24"/>
           <w:szCs w:val="24"/>
         </w:rPr>
-        <w:tab/>
+        <w:t xml:space="preserve"> 2180659</w:t>
       </w:r>
       <w:r>
         <w:rPr>
@@ -512,6 +487,42 @@
         <w:tab/>
         <w:t>Nome:</w:t>
       </w:r>
+      <w:r>
+        <w:rPr>
+          <w:rFonts w:ascii="Trebuchet MS" w:hAnsi="Trebuchet MS" w:cs="Helvetica"/>
+          <w:color w:val="000000"/>
+          <w:sz w:val="24"/>
+          <w:szCs w:val="24"/>
+        </w:rPr>
+        <w:t xml:space="preserve"> Gonçalo Rocha</w:t>
+      </w:r>
+    </w:p>
+    <w:p>
+      <w:pPr>
+        <w:widowControl w:val="0"/>
+        <w:tabs>
+          <w:tab w:val="left" w:pos="560"/>
+          <w:tab w:val="left" w:pos="1120"/>
+          <w:tab w:val="left" w:pos="1680"/>
+          <w:tab w:val="left" w:pos="2240"/>
+          <w:tab w:val="left" w:pos="2800"/>
+          <w:tab w:val="left" w:pos="3360"/>
+          <w:tab w:val="left" w:pos="3920"/>
+          <w:tab w:val="left" w:pos="4480"/>
+          <w:tab w:val="left" w:pos="5040"/>
+          <w:tab w:val="left" w:pos="5600"/>
+          <w:tab w:val="left" w:pos="6160"/>
+          <w:tab w:val="left" w:pos="6720"/>
+        </w:tabs>
+        <w:autoSpaceDE w:val="0"/>
+        <w:spacing w:after="0"/>
+        <w:rPr>
+          <w:rFonts w:ascii="Trebuchet MS" w:hAnsi="Trebuchet MS" w:cs="Helvetica"/>
+          <w:color w:val="000000"/>
+          <w:sz w:val="24"/>
+          <w:szCs w:val="24"/>
+        </w:rPr>
+      </w:pPr>
     </w:p>
     <w:p>
       <w:pPr>
@@ -552,8 +563,9 @@
           <w:sz w:val="24"/>
           <w:szCs w:val="24"/>
         </w:rPr>
-        <w:t>3) Nº:</w:t>
-      </w:r>
+        <w:t xml:space="preserve">Conta </w:t>
+      </w:r>
+      <w:proofErr w:type="spellStart"/>
       <w:r>
         <w:rPr>
           <w:rFonts w:ascii="Trebuchet MS" w:hAnsi="Trebuchet MS" w:cs="Helvetica"/>
@@ -561,8 +573,9 @@
           <w:sz w:val="24"/>
           <w:szCs w:val="24"/>
         </w:rPr>
-        <w:tab/>
-      </w:r>
+        <w:t>Github</w:t>
+      </w:r>
+      <w:proofErr w:type="spellEnd"/>
       <w:r>
         <w:rPr>
           <w:rFonts w:ascii="Trebuchet MS" w:hAnsi="Trebuchet MS" w:cs="Helvetica"/>
@@ -570,36 +583,8 @@
           <w:sz w:val="24"/>
           <w:szCs w:val="24"/>
         </w:rPr>
-        <w:tab/>
-        <w:t>Nome:</w:t>
-      </w:r>
-    </w:p>
-    <w:p>
-      <w:pPr>
-        <w:widowControl w:val="0"/>
-        <w:tabs>
-          <w:tab w:val="left" w:pos="560"/>
-          <w:tab w:val="left" w:pos="1120"/>
-          <w:tab w:val="left" w:pos="1680"/>
-          <w:tab w:val="left" w:pos="2240"/>
-          <w:tab w:val="left" w:pos="2800"/>
-          <w:tab w:val="left" w:pos="3360"/>
-          <w:tab w:val="left" w:pos="3920"/>
-          <w:tab w:val="left" w:pos="4480"/>
-          <w:tab w:val="left" w:pos="5040"/>
-          <w:tab w:val="left" w:pos="5600"/>
-          <w:tab w:val="left" w:pos="6160"/>
-          <w:tab w:val="left" w:pos="6720"/>
-        </w:tabs>
-        <w:autoSpaceDE w:val="0"/>
-        <w:spacing w:after="0"/>
-        <w:rPr>
-          <w:rFonts w:ascii="Trebuchet MS" w:hAnsi="Trebuchet MS" w:cs="Helvetica"/>
-          <w:color w:val="000000"/>
-          <w:sz w:val="24"/>
-          <w:szCs w:val="24"/>
-        </w:rPr>
-      </w:pPr>
+        <w:t xml:space="preserve"> e credenciais:</w:t>
+      </w:r>
     </w:p>
     <w:p>
       <w:pPr>
@@ -633,35 +618,6 @@
           <w:szCs w:val="24"/>
         </w:rPr>
       </w:pPr>
-      <w:r>
-        <w:rPr>
-          <w:rFonts w:ascii="Trebuchet MS" w:hAnsi="Trebuchet MS" w:cs="Helvetica"/>
-          <w:color w:val="000000"/>
-          <w:sz w:val="24"/>
-          <w:szCs w:val="24"/>
-        </w:rPr>
-        <w:t xml:space="preserve">Conta </w:t>
-      </w:r>
-      <w:proofErr w:type="spellStart"/>
-      <w:r>
-        <w:rPr>
-          <w:rFonts w:ascii="Trebuchet MS" w:hAnsi="Trebuchet MS" w:cs="Helvetica"/>
-          <w:color w:val="000000"/>
-          <w:sz w:val="24"/>
-          <w:szCs w:val="24"/>
-        </w:rPr>
-        <w:t>Github</w:t>
-      </w:r>
-      <w:proofErr w:type="spellEnd"/>
-      <w:r>
-        <w:rPr>
-          <w:rFonts w:ascii="Trebuchet MS" w:hAnsi="Trebuchet MS" w:cs="Helvetica"/>
-          <w:color w:val="000000"/>
-          <w:sz w:val="24"/>
-          <w:szCs w:val="24"/>
-        </w:rPr>
-        <w:t xml:space="preserve"> e credenciais:</w:t>
-      </w:r>
     </w:p>
     <w:p>
       <w:pPr>
@@ -699,39 +655,6 @@
     <w:p>
       <w:pPr>
         <w:widowControl w:val="0"/>
-        <w:pBdr>
-          <w:top w:val="single" w:sz="4" w:space="1" w:color="auto"/>
-          <w:left w:val="single" w:sz="4" w:space="4" w:color="auto"/>
-          <w:bottom w:val="single" w:sz="4" w:space="1" w:color="auto"/>
-          <w:right w:val="single" w:sz="4" w:space="4" w:color="auto"/>
-        </w:pBdr>
-        <w:tabs>
-          <w:tab w:val="left" w:pos="560"/>
-          <w:tab w:val="left" w:pos="1120"/>
-          <w:tab w:val="left" w:pos="1680"/>
-          <w:tab w:val="left" w:pos="2240"/>
-          <w:tab w:val="left" w:pos="2800"/>
-          <w:tab w:val="left" w:pos="3360"/>
-          <w:tab w:val="left" w:pos="3920"/>
-          <w:tab w:val="left" w:pos="4480"/>
-          <w:tab w:val="left" w:pos="5040"/>
-          <w:tab w:val="left" w:pos="5600"/>
-          <w:tab w:val="left" w:pos="6160"/>
-          <w:tab w:val="left" w:pos="6720"/>
-        </w:tabs>
-        <w:autoSpaceDE w:val="0"/>
-        <w:spacing w:after="0"/>
-        <w:rPr>
-          <w:rFonts w:ascii="Trebuchet MS" w:hAnsi="Trebuchet MS" w:cs="Helvetica"/>
-          <w:color w:val="000000"/>
-          <w:sz w:val="24"/>
-          <w:szCs w:val="24"/>
-        </w:rPr>
-      </w:pPr>
-    </w:p>
-    <w:p>
-      <w:pPr>
-        <w:widowControl w:val="0"/>
         <w:tabs>
           <w:tab w:val="left" w:pos="560"/>
           <w:tab w:val="left" w:pos="1120"/>
@@ -967,7 +890,7 @@
     </w:p>
     <w:p>
       <w:pPr>
-        <w:pStyle w:val="ListParagraph"/>
+        <w:pStyle w:val="PargrafodaLista"/>
         <w:numPr>
           <w:ilvl w:val="0"/>
           <w:numId w:val="3"/>
@@ -1026,16 +949,156 @@
     </w:p>
     <w:p/>
     <w:p>
-      <w:r>
-        <w:t>Contextualizar o projeto.</w:t>
+      <w:pPr>
+        <w:jc w:val="center"/>
+        <w:rPr>
+          <w:b/>
+          <w:bCs/>
+        </w:rPr>
+      </w:pPr>
+      <w:r>
+        <w:rPr>
+          <w:b/>
+          <w:bCs/>
+        </w:rPr>
+        <w:t>“</w:t>
+      </w:r>
+      <w:r>
+        <w:rPr>
+          <w:b/>
+          <w:bCs/>
+        </w:rPr>
+        <w:t>Saramago</w:t>
+      </w:r>
+      <w:r>
+        <w:rPr>
+          <w:b/>
+          <w:bCs/>
+        </w:rPr>
+        <w:t>”</w:t>
+      </w:r>
+      <w:r>
+        <w:rPr>
+          <w:b/>
+          <w:bCs/>
+        </w:rPr>
+        <w:t xml:space="preserve"> </w:t>
+      </w:r>
+      <w:r>
+        <w:rPr>
+          <w:b/>
+          <w:bCs/>
+        </w:rPr>
+        <w:t>- Sistema de Gestão de Centros de Documentação e Informação Académica</w:t>
+      </w:r>
+    </w:p>
+    <w:p>
+      <w:r>
+        <w:t>As bibliotecas académicas têm por objetivo divulgar e permitir o livre acesso à produção científica criada pela comunidade académica, promovendo a integração, partilha e a visibilidade da informação e garantindo a preservação da sua memória intelectual.</w:t>
+      </w:r>
+    </w:p>
+    <w:p>
+      <w:r>
+        <w:t>Organizado de forma transparente, é armazenado nu</w:t>
+      </w:r>
+      <w:r>
+        <w:t>m sistema de</w:t>
+      </w:r>
+      <w:r>
+        <w:t xml:space="preserve"> base de dados todo o fundo documental, independentemente da sua forma ou suporte, assim permitindo aos seus leitores a rápida consulta e requisição por meio de empréstimo.</w:t>
+      </w:r>
+    </w:p>
+    <w:p>
+      <w:r>
+        <w:t>Atualmente</w:t>
+      </w:r>
+      <w:r>
+        <w:t xml:space="preserve">, as </w:t>
+      </w:r>
+      <w:r>
+        <w:t xml:space="preserve">bibliotecas </w:t>
+      </w:r>
+      <w:r>
+        <w:t xml:space="preserve">ainda disponibilizam </w:t>
+      </w:r>
+      <w:r>
+        <w:t>postos de trabalho</w:t>
+      </w:r>
+      <w:r>
+        <w:t xml:space="preserve"> aos leitores, estes, previamente autorizados, s</w:t>
+      </w:r>
+      <w:r>
+        <w:t>alas de trabalho em grupo</w:t>
+      </w:r>
+      <w:r>
+        <w:t xml:space="preserve"> e </w:t>
+      </w:r>
+      <w:r>
+        <w:t>gabinetes de investigação</w:t>
+      </w:r>
+      <w:r>
+        <w:t xml:space="preserve"> e mesmo até </w:t>
+      </w:r>
+      <w:r>
+        <w:t>sala de reuniões</w:t>
+      </w:r>
+      <w:r>
+        <w:t>.</w:t>
+      </w:r>
+    </w:p>
+    <w:p>
+      <w:r>
+        <w:t xml:space="preserve">Pretende-se implementar um sistema integrado de uma base de dados onde se faça a gestão de grandes centros de documentação, que permitirá, desde, a fácil localização de exemplares de obras, sejam elas monográficas sejam analíticas, aos empréstimos efetuados pelos seus leitores, </w:t>
+      </w:r>
+      <w:r>
+        <w:lastRenderedPageBreak/>
+        <w:t xml:space="preserve">que se dividem entre alunos, funcionários (docentes e não docentes) e externos (leitores externos). </w:t>
+      </w:r>
+      <w:r>
+        <w:t>Contará com gestão de</w:t>
+      </w:r>
+      <w:r>
+        <w:t xml:space="preserve"> </w:t>
+      </w:r>
+      <w:r>
+        <w:t xml:space="preserve">postos de trabalho tais como </w:t>
+      </w:r>
+      <w:r>
+        <w:t xml:space="preserve">salas </w:t>
+      </w:r>
+      <w:r>
+        <w:t>de trabalho em grupo,</w:t>
+      </w:r>
+      <w:r>
+        <w:t xml:space="preserve"> </w:t>
+      </w:r>
+      <w:r>
+        <w:t>gabinetes de investigação individual</w:t>
+      </w:r>
+      <w:r>
+        <w:t xml:space="preserve"> e </w:t>
+      </w:r>
+      <w:r>
+        <w:t>gabinetes de investigação em grupo</w:t>
+      </w:r>
+      <w:r>
+        <w:t>.</w:t>
+      </w:r>
+      <w:r>
+        <w:t xml:space="preserve"> </w:t>
+      </w:r>
+      <w:r>
+        <w:t>Esta base de dados ainda contará com Classificação Decimal Universal (CDU), que permite a uniformização dos critérios de classificação de documentos.</w:t>
+      </w:r>
+      <w:r>
+        <w:t xml:space="preserve"> </w:t>
       </w:r>
     </w:p>
     <w:p/>
     <w:p/>
-    <w:p/>
-    <w:p>
-      <w:pPr>
-        <w:pStyle w:val="ListParagraph"/>
+    <w:p>
+      <w:pPr>
+        <w:pStyle w:val="PargrafodaLista"/>
         <w:numPr>
           <w:ilvl w:val="0"/>
           <w:numId w:val="3"/>
@@ -1089,6 +1152,2512 @@
         <w:t>.</w:t>
       </w:r>
     </w:p>
+    <w:p/>
+    <w:p>
+      <w:r>
+        <w:t>A seguinte tabela descreve os objetivos principais deste projeto</w:t>
+      </w:r>
+      <w:r>
+        <w:t>:</w:t>
+      </w:r>
+    </w:p>
+    <w:p/>
+    <w:tbl>
+      <w:tblPr>
+        <w:tblStyle w:val="TabelacomGrelha"/>
+        <w:tblW w:w="0" w:type="auto"/>
+        <w:tblLayout w:type="fixed"/>
+        <w:tblLook w:val="04A0" w:firstRow="1" w:lastRow="0" w:firstColumn="1" w:lastColumn="0" w:noHBand="0" w:noVBand="1"/>
+      </w:tblPr>
+      <w:tblGrid>
+        <w:gridCol w:w="988"/>
+        <w:gridCol w:w="4548"/>
+        <w:gridCol w:w="926"/>
+        <w:gridCol w:w="962"/>
+        <w:gridCol w:w="1070"/>
+      </w:tblGrid>
+      <w:tr>
+        <w:trPr>
+          <w:trHeight w:val="657"/>
+        </w:trPr>
+        <w:tc>
+          <w:tcPr>
+            <w:tcW w:w="988" w:type="dxa"/>
+          </w:tcPr>
+          <w:p>
+            <w:pPr>
+              <w:jc w:val="left"/>
+              <w:rPr>
+                <w:b/>
+                <w:bCs/>
+                <w:sz w:val="21"/>
+                <w:szCs w:val="21"/>
+              </w:rPr>
+            </w:pPr>
+          </w:p>
+        </w:tc>
+        <w:tc>
+          <w:tcPr>
+            <w:tcW w:w="4548" w:type="dxa"/>
+            <w:vAlign w:val="center"/>
+          </w:tcPr>
+          <w:p>
+            <w:pPr>
+              <w:jc w:val="left"/>
+              <w:rPr>
+                <w:b/>
+                <w:bCs/>
+                <w:sz w:val="21"/>
+                <w:szCs w:val="21"/>
+              </w:rPr>
+            </w:pPr>
+          </w:p>
+        </w:tc>
+        <w:tc>
+          <w:tcPr>
+            <w:tcW w:w="1888" w:type="dxa"/>
+            <w:gridSpan w:val="2"/>
+            <w:vAlign w:val="center"/>
+          </w:tcPr>
+          <w:p>
+            <w:pPr>
+              <w:jc w:val="center"/>
+              <w:rPr>
+                <w:sz w:val="21"/>
+                <w:szCs w:val="21"/>
+              </w:rPr>
+            </w:pPr>
+            <w:r>
+              <w:rPr>
+                <w:sz w:val="21"/>
+                <w:szCs w:val="21"/>
+              </w:rPr>
+              <w:t>Web</w:t>
+            </w:r>
+          </w:p>
+        </w:tc>
+        <w:tc>
+          <w:tcPr>
+            <w:tcW w:w="1070" w:type="dxa"/>
+            <w:vMerge w:val="restart"/>
+            <w:vAlign w:val="center"/>
+          </w:tcPr>
+          <w:p>
+            <w:pPr>
+              <w:jc w:val="center"/>
+              <w:rPr>
+                <w:sz w:val="21"/>
+                <w:szCs w:val="21"/>
+              </w:rPr>
+            </w:pPr>
+            <w:proofErr w:type="spellStart"/>
+            <w:r>
+              <w:rPr>
+                <w:sz w:val="21"/>
+                <w:szCs w:val="21"/>
+              </w:rPr>
+              <w:t>App</w:t>
+            </w:r>
+            <w:proofErr w:type="spellEnd"/>
+            <w:r>
+              <w:rPr>
+                <w:sz w:val="21"/>
+                <w:szCs w:val="21"/>
+              </w:rPr>
+              <w:t xml:space="preserve"> </w:t>
+            </w:r>
+            <w:proofErr w:type="spellStart"/>
+            <w:r>
+              <w:rPr>
+                <w:sz w:val="21"/>
+                <w:szCs w:val="21"/>
+              </w:rPr>
+              <w:t>Android</w:t>
+            </w:r>
+            <w:proofErr w:type="spellEnd"/>
+          </w:p>
+        </w:tc>
+      </w:tr>
+      <w:tr>
+        <w:trPr>
+          <w:trHeight w:val="657"/>
+        </w:trPr>
+        <w:tc>
+          <w:tcPr>
+            <w:tcW w:w="988" w:type="dxa"/>
+          </w:tcPr>
+          <w:p>
+            <w:pPr>
+              <w:jc w:val="left"/>
+              <w:rPr>
+                <w:b/>
+                <w:bCs/>
+                <w:sz w:val="21"/>
+                <w:szCs w:val="21"/>
+              </w:rPr>
+            </w:pPr>
+          </w:p>
+        </w:tc>
+        <w:tc>
+          <w:tcPr>
+            <w:tcW w:w="4548" w:type="dxa"/>
+            <w:vAlign w:val="center"/>
+          </w:tcPr>
+          <w:p>
+            <w:pPr>
+              <w:jc w:val="left"/>
+              <w:rPr>
+                <w:b/>
+                <w:bCs/>
+                <w:sz w:val="21"/>
+                <w:szCs w:val="21"/>
+              </w:rPr>
+            </w:pPr>
+          </w:p>
+        </w:tc>
+        <w:tc>
+          <w:tcPr>
+            <w:tcW w:w="926" w:type="dxa"/>
+            <w:vAlign w:val="center"/>
+          </w:tcPr>
+          <w:p>
+            <w:pPr>
+              <w:jc w:val="center"/>
+              <w:rPr>
+                <w:sz w:val="21"/>
+                <w:szCs w:val="21"/>
+              </w:rPr>
+            </w:pPr>
+            <w:proofErr w:type="spellStart"/>
+            <w:r>
+              <w:rPr>
+                <w:sz w:val="21"/>
+                <w:szCs w:val="21"/>
+              </w:rPr>
+              <w:t>Back-Office</w:t>
+            </w:r>
+            <w:proofErr w:type="spellEnd"/>
+          </w:p>
+        </w:tc>
+        <w:tc>
+          <w:tcPr>
+            <w:tcW w:w="962" w:type="dxa"/>
+            <w:vAlign w:val="center"/>
+          </w:tcPr>
+          <w:p>
+            <w:pPr>
+              <w:jc w:val="center"/>
+              <w:rPr>
+                <w:sz w:val="21"/>
+                <w:szCs w:val="21"/>
+              </w:rPr>
+            </w:pPr>
+            <w:proofErr w:type="spellStart"/>
+            <w:r>
+              <w:rPr>
+                <w:sz w:val="21"/>
+                <w:szCs w:val="21"/>
+              </w:rPr>
+              <w:t>Front</w:t>
+            </w:r>
+            <w:proofErr w:type="spellEnd"/>
+            <w:r>
+              <w:rPr>
+                <w:sz w:val="21"/>
+                <w:szCs w:val="21"/>
+              </w:rPr>
+              <w:t>-Office</w:t>
+            </w:r>
+          </w:p>
+        </w:tc>
+        <w:tc>
+          <w:tcPr>
+            <w:tcW w:w="1070" w:type="dxa"/>
+            <w:vMerge/>
+            <w:vAlign w:val="center"/>
+          </w:tcPr>
+          <w:p>
+            <w:pPr>
+              <w:jc w:val="left"/>
+              <w:rPr>
+                <w:sz w:val="21"/>
+                <w:szCs w:val="21"/>
+              </w:rPr>
+            </w:pPr>
+          </w:p>
+        </w:tc>
+      </w:tr>
+      <w:tr>
+        <w:trPr>
+          <w:trHeight w:val="657"/>
+        </w:trPr>
+        <w:tc>
+          <w:tcPr>
+            <w:tcW w:w="988" w:type="dxa"/>
+            <w:textDirection w:val="btLr"/>
+            <w:vAlign w:val="center"/>
+          </w:tcPr>
+          <w:p>
+            <w:pPr>
+              <w:ind w:left="113" w:right="113"/>
+              <w:jc w:val="center"/>
+              <w:rPr>
+                <w:sz w:val="21"/>
+                <w:szCs w:val="21"/>
+              </w:rPr>
+            </w:pPr>
+          </w:p>
+        </w:tc>
+        <w:tc>
+          <w:tcPr>
+            <w:tcW w:w="4548" w:type="dxa"/>
+            <w:vAlign w:val="center"/>
+          </w:tcPr>
+          <w:p>
+            <w:pPr>
+              <w:jc w:val="left"/>
+              <w:rPr>
+                <w:sz w:val="21"/>
+                <w:szCs w:val="21"/>
+              </w:rPr>
+            </w:pPr>
+          </w:p>
+        </w:tc>
+        <w:tc>
+          <w:tcPr>
+            <w:tcW w:w="926" w:type="dxa"/>
+            <w:vAlign w:val="center"/>
+          </w:tcPr>
+          <w:p>
+            <w:pPr>
+              <w:jc w:val="center"/>
+              <w:rPr>
+                <w:sz w:val="21"/>
+                <w:szCs w:val="21"/>
+              </w:rPr>
+            </w:pPr>
+          </w:p>
+        </w:tc>
+        <w:tc>
+          <w:tcPr>
+            <w:tcW w:w="962" w:type="dxa"/>
+            <w:vAlign w:val="center"/>
+          </w:tcPr>
+          <w:p>
+            <w:pPr>
+              <w:jc w:val="center"/>
+              <w:rPr>
+                <w:sz w:val="21"/>
+                <w:szCs w:val="21"/>
+              </w:rPr>
+            </w:pPr>
+          </w:p>
+        </w:tc>
+        <w:tc>
+          <w:tcPr>
+            <w:tcW w:w="1070" w:type="dxa"/>
+            <w:vAlign w:val="center"/>
+          </w:tcPr>
+          <w:p>
+            <w:pPr>
+              <w:jc w:val="left"/>
+              <w:rPr>
+                <w:sz w:val="21"/>
+                <w:szCs w:val="21"/>
+              </w:rPr>
+            </w:pPr>
+          </w:p>
+        </w:tc>
+      </w:tr>
+      <w:tr>
+        <w:trPr>
+          <w:trHeight w:val="657"/>
+        </w:trPr>
+        <w:tc>
+          <w:tcPr>
+            <w:tcW w:w="988" w:type="dxa"/>
+            <w:vMerge w:val="restart"/>
+            <w:textDirection w:val="btLr"/>
+            <w:vAlign w:val="center"/>
+          </w:tcPr>
+          <w:p>
+            <w:pPr>
+              <w:ind w:left="113" w:right="113"/>
+              <w:jc w:val="center"/>
+              <w:rPr>
+                <w:sz w:val="21"/>
+                <w:szCs w:val="21"/>
+              </w:rPr>
+            </w:pPr>
+            <w:r>
+              <w:rPr>
+                <w:sz w:val="21"/>
+                <w:szCs w:val="21"/>
+              </w:rPr>
+              <w:t>Recursos Humanos (??)</w:t>
+            </w:r>
+          </w:p>
+        </w:tc>
+        <w:tc>
+          <w:tcPr>
+            <w:tcW w:w="4548" w:type="dxa"/>
+            <w:vAlign w:val="center"/>
+          </w:tcPr>
+          <w:p>
+            <w:pPr>
+              <w:jc w:val="left"/>
+              <w:rPr>
+                <w:sz w:val="21"/>
+                <w:szCs w:val="21"/>
+              </w:rPr>
+            </w:pPr>
+            <w:r>
+              <w:rPr>
+                <w:sz w:val="21"/>
+                <w:szCs w:val="21"/>
+              </w:rPr>
+              <w:t>Gestão de Utilizadores</w:t>
+            </w:r>
+          </w:p>
+        </w:tc>
+        <w:tc>
+          <w:tcPr>
+            <w:tcW w:w="926" w:type="dxa"/>
+            <w:vAlign w:val="center"/>
+          </w:tcPr>
+          <w:p>
+            <w:pPr>
+              <w:jc w:val="center"/>
+              <w:rPr>
+                <w:sz w:val="21"/>
+                <w:szCs w:val="21"/>
+              </w:rPr>
+            </w:pPr>
+            <w:r>
+              <w:rPr>
+                <w:sz w:val="21"/>
+                <w:szCs w:val="21"/>
+              </w:rPr>
+              <w:t>X</w:t>
+            </w:r>
+          </w:p>
+        </w:tc>
+        <w:tc>
+          <w:tcPr>
+            <w:tcW w:w="962" w:type="dxa"/>
+            <w:vAlign w:val="center"/>
+          </w:tcPr>
+          <w:p>
+            <w:pPr>
+              <w:jc w:val="center"/>
+              <w:rPr>
+                <w:sz w:val="21"/>
+                <w:szCs w:val="21"/>
+              </w:rPr>
+            </w:pPr>
+          </w:p>
+        </w:tc>
+        <w:tc>
+          <w:tcPr>
+            <w:tcW w:w="1070" w:type="dxa"/>
+            <w:vAlign w:val="center"/>
+          </w:tcPr>
+          <w:p>
+            <w:pPr>
+              <w:jc w:val="left"/>
+              <w:rPr>
+                <w:sz w:val="21"/>
+                <w:szCs w:val="21"/>
+              </w:rPr>
+            </w:pPr>
+          </w:p>
+        </w:tc>
+      </w:tr>
+      <w:tr>
+        <w:trPr>
+          <w:trHeight w:val="657"/>
+        </w:trPr>
+        <w:tc>
+          <w:tcPr>
+            <w:tcW w:w="988" w:type="dxa"/>
+            <w:vMerge/>
+          </w:tcPr>
+          <w:p>
+            <w:pPr>
+              <w:jc w:val="left"/>
+              <w:rPr>
+                <w:b/>
+                <w:bCs/>
+                <w:sz w:val="21"/>
+                <w:szCs w:val="21"/>
+              </w:rPr>
+            </w:pPr>
+          </w:p>
+        </w:tc>
+        <w:tc>
+          <w:tcPr>
+            <w:tcW w:w="4548" w:type="dxa"/>
+            <w:vAlign w:val="center"/>
+          </w:tcPr>
+          <w:p>
+            <w:pPr>
+              <w:jc w:val="left"/>
+              <w:rPr>
+                <w:sz w:val="21"/>
+                <w:szCs w:val="21"/>
+              </w:rPr>
+            </w:pPr>
+            <w:r>
+              <w:rPr>
+                <w:sz w:val="21"/>
+                <w:szCs w:val="21"/>
+              </w:rPr>
+              <w:t xml:space="preserve">Gestão de </w:t>
+            </w:r>
+            <w:r>
+              <w:rPr>
+                <w:sz w:val="21"/>
+                <w:szCs w:val="21"/>
+              </w:rPr>
+              <w:t xml:space="preserve">Funcionários e </w:t>
+            </w:r>
+            <w:r>
+              <w:rPr>
+                <w:sz w:val="21"/>
+                <w:szCs w:val="21"/>
+              </w:rPr>
+              <w:t>Leitores</w:t>
+            </w:r>
+          </w:p>
+        </w:tc>
+        <w:tc>
+          <w:tcPr>
+            <w:tcW w:w="926" w:type="dxa"/>
+            <w:vAlign w:val="center"/>
+          </w:tcPr>
+          <w:p>
+            <w:pPr>
+              <w:jc w:val="center"/>
+              <w:rPr>
+                <w:sz w:val="21"/>
+                <w:szCs w:val="21"/>
+              </w:rPr>
+            </w:pPr>
+            <w:r>
+              <w:rPr>
+                <w:sz w:val="21"/>
+                <w:szCs w:val="21"/>
+              </w:rPr>
+              <w:t>X</w:t>
+            </w:r>
+          </w:p>
+        </w:tc>
+        <w:tc>
+          <w:tcPr>
+            <w:tcW w:w="962" w:type="dxa"/>
+            <w:vAlign w:val="center"/>
+          </w:tcPr>
+          <w:p>
+            <w:pPr>
+              <w:jc w:val="center"/>
+              <w:rPr>
+                <w:sz w:val="21"/>
+                <w:szCs w:val="21"/>
+              </w:rPr>
+            </w:pPr>
+          </w:p>
+        </w:tc>
+        <w:tc>
+          <w:tcPr>
+            <w:tcW w:w="1070" w:type="dxa"/>
+            <w:vAlign w:val="center"/>
+          </w:tcPr>
+          <w:p>
+            <w:pPr>
+              <w:jc w:val="left"/>
+              <w:rPr>
+                <w:sz w:val="21"/>
+                <w:szCs w:val="21"/>
+              </w:rPr>
+            </w:pPr>
+          </w:p>
+        </w:tc>
+      </w:tr>
+      <w:tr>
+        <w:trPr>
+          <w:trHeight w:val="657"/>
+        </w:trPr>
+        <w:tc>
+          <w:tcPr>
+            <w:tcW w:w="988" w:type="dxa"/>
+          </w:tcPr>
+          <w:p>
+            <w:pPr>
+              <w:jc w:val="left"/>
+              <w:rPr>
+                <w:b/>
+                <w:bCs/>
+                <w:sz w:val="21"/>
+                <w:szCs w:val="21"/>
+              </w:rPr>
+            </w:pPr>
+          </w:p>
+        </w:tc>
+        <w:tc>
+          <w:tcPr>
+            <w:tcW w:w="4548" w:type="dxa"/>
+            <w:vAlign w:val="center"/>
+          </w:tcPr>
+          <w:p>
+            <w:pPr>
+              <w:jc w:val="left"/>
+              <w:rPr>
+                <w:sz w:val="21"/>
+                <w:szCs w:val="21"/>
+              </w:rPr>
+            </w:pPr>
+          </w:p>
+        </w:tc>
+        <w:tc>
+          <w:tcPr>
+            <w:tcW w:w="926" w:type="dxa"/>
+            <w:vAlign w:val="center"/>
+          </w:tcPr>
+          <w:p>
+            <w:pPr>
+              <w:jc w:val="center"/>
+              <w:rPr>
+                <w:sz w:val="21"/>
+                <w:szCs w:val="21"/>
+              </w:rPr>
+            </w:pPr>
+          </w:p>
+        </w:tc>
+        <w:tc>
+          <w:tcPr>
+            <w:tcW w:w="962" w:type="dxa"/>
+            <w:vAlign w:val="center"/>
+          </w:tcPr>
+          <w:p>
+            <w:pPr>
+              <w:jc w:val="center"/>
+              <w:rPr>
+                <w:sz w:val="21"/>
+                <w:szCs w:val="21"/>
+              </w:rPr>
+            </w:pPr>
+          </w:p>
+        </w:tc>
+        <w:tc>
+          <w:tcPr>
+            <w:tcW w:w="1070" w:type="dxa"/>
+            <w:vAlign w:val="center"/>
+          </w:tcPr>
+          <w:p>
+            <w:pPr>
+              <w:jc w:val="left"/>
+              <w:rPr>
+                <w:sz w:val="21"/>
+                <w:szCs w:val="21"/>
+              </w:rPr>
+            </w:pPr>
+          </w:p>
+        </w:tc>
+      </w:tr>
+      <w:tr>
+        <w:trPr>
+          <w:trHeight w:val="657"/>
+        </w:trPr>
+        <w:tc>
+          <w:tcPr>
+            <w:tcW w:w="988" w:type="dxa"/>
+            <w:vMerge w:val="restart"/>
+            <w:textDirection w:val="btLr"/>
+            <w:vAlign w:val="center"/>
+          </w:tcPr>
+          <w:p>
+            <w:pPr>
+              <w:ind w:left="113" w:right="113"/>
+              <w:jc w:val="center"/>
+              <w:rPr>
+                <w:sz w:val="28"/>
+                <w:szCs w:val="28"/>
+              </w:rPr>
+            </w:pPr>
+            <w:r>
+              <w:rPr>
+                <w:sz w:val="28"/>
+                <w:szCs w:val="28"/>
+              </w:rPr>
+              <w:t>Obras</w:t>
+            </w:r>
+          </w:p>
+        </w:tc>
+        <w:tc>
+          <w:tcPr>
+            <w:tcW w:w="4548" w:type="dxa"/>
+            <w:vAlign w:val="center"/>
+          </w:tcPr>
+          <w:p>
+            <w:pPr>
+              <w:jc w:val="left"/>
+              <w:rPr>
+                <w:b/>
+                <w:bCs/>
+                <w:sz w:val="21"/>
+                <w:szCs w:val="21"/>
+              </w:rPr>
+            </w:pPr>
+            <w:r>
+              <w:rPr>
+                <w:sz w:val="21"/>
+                <w:szCs w:val="21"/>
+              </w:rPr>
+              <w:t>Gestão de Obras e Exemplares</w:t>
+            </w:r>
+          </w:p>
+        </w:tc>
+        <w:tc>
+          <w:tcPr>
+            <w:tcW w:w="926" w:type="dxa"/>
+            <w:vAlign w:val="center"/>
+          </w:tcPr>
+          <w:p>
+            <w:pPr>
+              <w:jc w:val="center"/>
+              <w:rPr>
+                <w:sz w:val="21"/>
+                <w:szCs w:val="21"/>
+              </w:rPr>
+            </w:pPr>
+            <w:r>
+              <w:rPr>
+                <w:sz w:val="21"/>
+                <w:szCs w:val="21"/>
+              </w:rPr>
+              <w:t>X</w:t>
+            </w:r>
+          </w:p>
+        </w:tc>
+        <w:tc>
+          <w:tcPr>
+            <w:tcW w:w="962" w:type="dxa"/>
+            <w:vAlign w:val="center"/>
+          </w:tcPr>
+          <w:p>
+            <w:pPr>
+              <w:jc w:val="center"/>
+              <w:rPr>
+                <w:sz w:val="21"/>
+                <w:szCs w:val="21"/>
+              </w:rPr>
+            </w:pPr>
+          </w:p>
+        </w:tc>
+        <w:tc>
+          <w:tcPr>
+            <w:tcW w:w="1070" w:type="dxa"/>
+            <w:vAlign w:val="center"/>
+          </w:tcPr>
+          <w:p>
+            <w:pPr>
+              <w:jc w:val="center"/>
+              <w:rPr>
+                <w:sz w:val="21"/>
+                <w:szCs w:val="21"/>
+              </w:rPr>
+            </w:pPr>
+          </w:p>
+        </w:tc>
+      </w:tr>
+      <w:tr>
+        <w:trPr>
+          <w:trHeight w:val="657"/>
+        </w:trPr>
+        <w:tc>
+          <w:tcPr>
+            <w:tcW w:w="988" w:type="dxa"/>
+            <w:vMerge/>
+            <w:textDirection w:val="btLr"/>
+            <w:vAlign w:val="center"/>
+          </w:tcPr>
+          <w:p>
+            <w:pPr>
+              <w:ind w:left="113" w:right="113"/>
+              <w:jc w:val="center"/>
+              <w:rPr>
+                <w:sz w:val="28"/>
+                <w:szCs w:val="28"/>
+              </w:rPr>
+            </w:pPr>
+          </w:p>
+        </w:tc>
+        <w:tc>
+          <w:tcPr>
+            <w:tcW w:w="4548" w:type="dxa"/>
+            <w:vAlign w:val="center"/>
+          </w:tcPr>
+          <w:p>
+            <w:pPr>
+              <w:jc w:val="left"/>
+              <w:rPr>
+                <w:sz w:val="21"/>
+                <w:szCs w:val="21"/>
+              </w:rPr>
+            </w:pPr>
+            <w:r>
+              <w:rPr>
+                <w:sz w:val="21"/>
+                <w:szCs w:val="21"/>
+              </w:rPr>
+              <w:t>Gestão de Autores</w:t>
+            </w:r>
+          </w:p>
+        </w:tc>
+        <w:tc>
+          <w:tcPr>
+            <w:tcW w:w="926" w:type="dxa"/>
+            <w:vAlign w:val="center"/>
+          </w:tcPr>
+          <w:p>
+            <w:pPr>
+              <w:jc w:val="center"/>
+              <w:rPr>
+                <w:sz w:val="21"/>
+                <w:szCs w:val="21"/>
+              </w:rPr>
+            </w:pPr>
+            <w:r>
+              <w:rPr>
+                <w:sz w:val="21"/>
+                <w:szCs w:val="21"/>
+              </w:rPr>
+              <w:t>X</w:t>
+            </w:r>
+          </w:p>
+        </w:tc>
+        <w:tc>
+          <w:tcPr>
+            <w:tcW w:w="962" w:type="dxa"/>
+            <w:vAlign w:val="center"/>
+          </w:tcPr>
+          <w:p>
+            <w:pPr>
+              <w:jc w:val="center"/>
+              <w:rPr>
+                <w:sz w:val="21"/>
+                <w:szCs w:val="21"/>
+              </w:rPr>
+            </w:pPr>
+          </w:p>
+        </w:tc>
+        <w:tc>
+          <w:tcPr>
+            <w:tcW w:w="1070" w:type="dxa"/>
+            <w:vAlign w:val="center"/>
+          </w:tcPr>
+          <w:p>
+            <w:pPr>
+              <w:jc w:val="center"/>
+              <w:rPr>
+                <w:sz w:val="21"/>
+                <w:szCs w:val="21"/>
+              </w:rPr>
+            </w:pPr>
+          </w:p>
+        </w:tc>
+      </w:tr>
+      <w:tr>
+        <w:trPr>
+          <w:trHeight w:val="657"/>
+        </w:trPr>
+        <w:tc>
+          <w:tcPr>
+            <w:tcW w:w="988" w:type="dxa"/>
+            <w:vMerge/>
+            <w:textDirection w:val="btLr"/>
+            <w:vAlign w:val="center"/>
+          </w:tcPr>
+          <w:p>
+            <w:pPr>
+              <w:ind w:left="113" w:right="113"/>
+              <w:jc w:val="center"/>
+              <w:rPr>
+                <w:sz w:val="28"/>
+                <w:szCs w:val="28"/>
+              </w:rPr>
+            </w:pPr>
+          </w:p>
+        </w:tc>
+        <w:tc>
+          <w:tcPr>
+            <w:tcW w:w="4548" w:type="dxa"/>
+            <w:vAlign w:val="center"/>
+          </w:tcPr>
+          <w:p>
+            <w:pPr>
+              <w:jc w:val="left"/>
+              <w:rPr>
+                <w:sz w:val="21"/>
+                <w:szCs w:val="21"/>
+              </w:rPr>
+            </w:pPr>
+            <w:r>
+              <w:rPr>
+                <w:sz w:val="21"/>
+                <w:szCs w:val="21"/>
+              </w:rPr>
+              <w:t>(?) Gestão de CDU</w:t>
+            </w:r>
+          </w:p>
+        </w:tc>
+        <w:tc>
+          <w:tcPr>
+            <w:tcW w:w="926" w:type="dxa"/>
+            <w:vAlign w:val="center"/>
+          </w:tcPr>
+          <w:p>
+            <w:pPr>
+              <w:jc w:val="center"/>
+              <w:rPr>
+                <w:sz w:val="21"/>
+                <w:szCs w:val="21"/>
+              </w:rPr>
+            </w:pPr>
+            <w:r>
+              <w:rPr>
+                <w:sz w:val="21"/>
+                <w:szCs w:val="21"/>
+              </w:rPr>
+              <w:t>X</w:t>
+            </w:r>
+          </w:p>
+        </w:tc>
+        <w:tc>
+          <w:tcPr>
+            <w:tcW w:w="962" w:type="dxa"/>
+            <w:vAlign w:val="center"/>
+          </w:tcPr>
+          <w:p>
+            <w:pPr>
+              <w:jc w:val="center"/>
+              <w:rPr>
+                <w:sz w:val="21"/>
+                <w:szCs w:val="21"/>
+              </w:rPr>
+            </w:pPr>
+          </w:p>
+        </w:tc>
+        <w:tc>
+          <w:tcPr>
+            <w:tcW w:w="1070" w:type="dxa"/>
+            <w:vAlign w:val="center"/>
+          </w:tcPr>
+          <w:p>
+            <w:pPr>
+              <w:jc w:val="center"/>
+              <w:rPr>
+                <w:sz w:val="21"/>
+                <w:szCs w:val="21"/>
+              </w:rPr>
+            </w:pPr>
+          </w:p>
+        </w:tc>
+      </w:tr>
+      <w:tr>
+        <w:trPr>
+          <w:trHeight w:val="657"/>
+        </w:trPr>
+        <w:tc>
+          <w:tcPr>
+            <w:tcW w:w="988" w:type="dxa"/>
+            <w:vMerge/>
+            <w:textDirection w:val="btLr"/>
+            <w:vAlign w:val="center"/>
+          </w:tcPr>
+          <w:p>
+            <w:pPr>
+              <w:ind w:left="113" w:right="113"/>
+              <w:jc w:val="center"/>
+              <w:rPr>
+                <w:sz w:val="28"/>
+                <w:szCs w:val="28"/>
+              </w:rPr>
+            </w:pPr>
+          </w:p>
+        </w:tc>
+        <w:tc>
+          <w:tcPr>
+            <w:tcW w:w="4548" w:type="dxa"/>
+            <w:vAlign w:val="center"/>
+          </w:tcPr>
+          <w:p>
+            <w:pPr>
+              <w:jc w:val="left"/>
+              <w:rPr>
+                <w:sz w:val="21"/>
+                <w:szCs w:val="21"/>
+              </w:rPr>
+            </w:pPr>
+            <w:r>
+              <w:rPr>
+                <w:sz w:val="21"/>
+                <w:szCs w:val="21"/>
+              </w:rPr>
+              <w:t xml:space="preserve">Procura </w:t>
+            </w:r>
+            <w:r>
+              <w:rPr>
+                <w:sz w:val="21"/>
+                <w:szCs w:val="21"/>
+              </w:rPr>
+              <w:t xml:space="preserve">simples e </w:t>
+            </w:r>
+            <w:r>
+              <w:rPr>
+                <w:sz w:val="21"/>
+                <w:szCs w:val="21"/>
+              </w:rPr>
+              <w:t>avançada</w:t>
+            </w:r>
+          </w:p>
+          <w:p>
+            <w:pPr>
+              <w:jc w:val="left"/>
+              <w:rPr>
+                <w:sz w:val="21"/>
+                <w:szCs w:val="21"/>
+              </w:rPr>
+            </w:pPr>
+            <w:r>
+              <w:rPr>
+                <w:sz w:val="21"/>
+                <w:szCs w:val="21"/>
+              </w:rPr>
+              <w:t xml:space="preserve">(por obras, exemplares, autores e </w:t>
+            </w:r>
+            <w:proofErr w:type="spellStart"/>
+            <w:r>
+              <w:rPr>
+                <w:sz w:val="21"/>
+                <w:szCs w:val="21"/>
+              </w:rPr>
+              <w:t>cdu’s</w:t>
+            </w:r>
+            <w:proofErr w:type="spellEnd"/>
+            <w:r>
+              <w:rPr>
+                <w:sz w:val="21"/>
+                <w:szCs w:val="21"/>
+              </w:rPr>
+              <w:t>)</w:t>
+            </w:r>
+          </w:p>
+        </w:tc>
+        <w:tc>
+          <w:tcPr>
+            <w:tcW w:w="926" w:type="dxa"/>
+            <w:vAlign w:val="center"/>
+          </w:tcPr>
+          <w:p>
+            <w:pPr>
+              <w:jc w:val="center"/>
+              <w:rPr>
+                <w:sz w:val="21"/>
+                <w:szCs w:val="21"/>
+              </w:rPr>
+            </w:pPr>
+            <w:r>
+              <w:rPr>
+                <w:sz w:val="21"/>
+                <w:szCs w:val="21"/>
+              </w:rPr>
+              <w:t>X</w:t>
+            </w:r>
+          </w:p>
+        </w:tc>
+        <w:tc>
+          <w:tcPr>
+            <w:tcW w:w="962" w:type="dxa"/>
+            <w:vAlign w:val="center"/>
+          </w:tcPr>
+          <w:p>
+            <w:pPr>
+              <w:jc w:val="center"/>
+              <w:rPr>
+                <w:sz w:val="21"/>
+                <w:szCs w:val="21"/>
+              </w:rPr>
+            </w:pPr>
+            <w:r>
+              <w:rPr>
+                <w:sz w:val="21"/>
+                <w:szCs w:val="21"/>
+              </w:rPr>
+              <w:t>X</w:t>
+            </w:r>
+          </w:p>
+        </w:tc>
+        <w:tc>
+          <w:tcPr>
+            <w:tcW w:w="1070" w:type="dxa"/>
+            <w:vAlign w:val="center"/>
+          </w:tcPr>
+          <w:p>
+            <w:pPr>
+              <w:jc w:val="center"/>
+              <w:rPr>
+                <w:sz w:val="21"/>
+                <w:szCs w:val="21"/>
+              </w:rPr>
+            </w:pPr>
+            <w:r>
+              <w:rPr>
+                <w:sz w:val="21"/>
+                <w:szCs w:val="21"/>
+              </w:rPr>
+              <w:t>X</w:t>
+            </w:r>
+          </w:p>
+        </w:tc>
+      </w:tr>
+      <w:tr>
+        <w:trPr>
+          <w:trHeight w:val="657"/>
+        </w:trPr>
+        <w:tc>
+          <w:tcPr>
+            <w:tcW w:w="988" w:type="dxa"/>
+            <w:vMerge/>
+          </w:tcPr>
+          <w:p>
+            <w:pPr>
+              <w:jc w:val="left"/>
+              <w:rPr>
+                <w:sz w:val="21"/>
+                <w:szCs w:val="21"/>
+              </w:rPr>
+            </w:pPr>
+          </w:p>
+        </w:tc>
+        <w:tc>
+          <w:tcPr>
+            <w:tcW w:w="4548" w:type="dxa"/>
+            <w:vAlign w:val="center"/>
+          </w:tcPr>
+          <w:p>
+            <w:pPr>
+              <w:jc w:val="left"/>
+              <w:rPr>
+                <w:sz w:val="21"/>
+                <w:szCs w:val="21"/>
+              </w:rPr>
+            </w:pPr>
+            <w:r>
+              <w:rPr>
+                <w:sz w:val="21"/>
+                <w:szCs w:val="21"/>
+              </w:rPr>
+              <w:t xml:space="preserve">Localização de </w:t>
+            </w:r>
+            <w:r>
+              <w:rPr>
+                <w:sz w:val="21"/>
+                <w:szCs w:val="21"/>
+              </w:rPr>
+              <w:t>Exemplares</w:t>
+            </w:r>
+          </w:p>
+        </w:tc>
+        <w:tc>
+          <w:tcPr>
+            <w:tcW w:w="926" w:type="dxa"/>
+            <w:vAlign w:val="center"/>
+          </w:tcPr>
+          <w:p>
+            <w:pPr>
+              <w:jc w:val="center"/>
+              <w:rPr>
+                <w:sz w:val="21"/>
+                <w:szCs w:val="21"/>
+              </w:rPr>
+            </w:pPr>
+            <w:r>
+              <w:rPr>
+                <w:sz w:val="21"/>
+                <w:szCs w:val="21"/>
+              </w:rPr>
+              <w:t>X</w:t>
+            </w:r>
+          </w:p>
+        </w:tc>
+        <w:tc>
+          <w:tcPr>
+            <w:tcW w:w="962" w:type="dxa"/>
+            <w:vAlign w:val="center"/>
+          </w:tcPr>
+          <w:p>
+            <w:pPr>
+              <w:jc w:val="center"/>
+              <w:rPr>
+                <w:sz w:val="21"/>
+                <w:szCs w:val="21"/>
+              </w:rPr>
+            </w:pPr>
+            <w:r>
+              <w:rPr>
+                <w:sz w:val="21"/>
+                <w:szCs w:val="21"/>
+              </w:rPr>
+              <w:t>X</w:t>
+            </w:r>
+          </w:p>
+        </w:tc>
+        <w:tc>
+          <w:tcPr>
+            <w:tcW w:w="1070" w:type="dxa"/>
+            <w:vAlign w:val="center"/>
+          </w:tcPr>
+          <w:p>
+            <w:pPr>
+              <w:jc w:val="center"/>
+              <w:rPr>
+                <w:sz w:val="21"/>
+                <w:szCs w:val="21"/>
+              </w:rPr>
+            </w:pPr>
+            <w:r>
+              <w:rPr>
+                <w:sz w:val="21"/>
+                <w:szCs w:val="21"/>
+              </w:rPr>
+              <w:t>X</w:t>
+            </w:r>
+          </w:p>
+        </w:tc>
+      </w:tr>
+      <w:tr>
+        <w:trPr>
+          <w:trHeight w:val="657"/>
+        </w:trPr>
+        <w:tc>
+          <w:tcPr>
+            <w:tcW w:w="988" w:type="dxa"/>
+            <w:vMerge/>
+          </w:tcPr>
+          <w:p>
+            <w:pPr>
+              <w:jc w:val="left"/>
+              <w:rPr>
+                <w:sz w:val="21"/>
+                <w:szCs w:val="21"/>
+              </w:rPr>
+            </w:pPr>
+          </w:p>
+        </w:tc>
+        <w:tc>
+          <w:tcPr>
+            <w:tcW w:w="4548" w:type="dxa"/>
+            <w:vAlign w:val="center"/>
+          </w:tcPr>
+          <w:p>
+            <w:pPr>
+              <w:jc w:val="left"/>
+              <w:rPr>
+                <w:sz w:val="21"/>
+                <w:szCs w:val="21"/>
+              </w:rPr>
+            </w:pPr>
+            <w:r>
+              <w:rPr>
+                <w:sz w:val="21"/>
+                <w:szCs w:val="21"/>
+              </w:rPr>
+              <w:t>Gestão de reservas de empréstimo e devolução</w:t>
+            </w:r>
+          </w:p>
+        </w:tc>
+        <w:tc>
+          <w:tcPr>
+            <w:tcW w:w="926" w:type="dxa"/>
+            <w:vAlign w:val="center"/>
+          </w:tcPr>
+          <w:p>
+            <w:pPr>
+              <w:jc w:val="center"/>
+              <w:rPr>
+                <w:sz w:val="21"/>
+                <w:szCs w:val="21"/>
+              </w:rPr>
+            </w:pPr>
+            <w:r>
+              <w:rPr>
+                <w:sz w:val="21"/>
+                <w:szCs w:val="21"/>
+              </w:rPr>
+              <w:t>X</w:t>
+            </w:r>
+          </w:p>
+        </w:tc>
+        <w:tc>
+          <w:tcPr>
+            <w:tcW w:w="962" w:type="dxa"/>
+            <w:vAlign w:val="center"/>
+          </w:tcPr>
+          <w:p>
+            <w:pPr>
+              <w:jc w:val="center"/>
+              <w:rPr>
+                <w:sz w:val="21"/>
+                <w:szCs w:val="21"/>
+              </w:rPr>
+            </w:pPr>
+          </w:p>
+        </w:tc>
+        <w:tc>
+          <w:tcPr>
+            <w:tcW w:w="1070" w:type="dxa"/>
+            <w:vAlign w:val="center"/>
+          </w:tcPr>
+          <w:p>
+            <w:pPr>
+              <w:jc w:val="center"/>
+              <w:rPr>
+                <w:sz w:val="21"/>
+                <w:szCs w:val="21"/>
+              </w:rPr>
+            </w:pPr>
+          </w:p>
+        </w:tc>
+      </w:tr>
+      <w:tr>
+        <w:trPr>
+          <w:trHeight w:val="657"/>
+        </w:trPr>
+        <w:tc>
+          <w:tcPr>
+            <w:tcW w:w="988" w:type="dxa"/>
+            <w:vMerge/>
+          </w:tcPr>
+          <w:p>
+            <w:pPr>
+              <w:jc w:val="left"/>
+              <w:rPr>
+                <w:sz w:val="21"/>
+                <w:szCs w:val="21"/>
+              </w:rPr>
+            </w:pPr>
+          </w:p>
+        </w:tc>
+        <w:tc>
+          <w:tcPr>
+            <w:tcW w:w="4548" w:type="dxa"/>
+            <w:vAlign w:val="center"/>
+          </w:tcPr>
+          <w:p>
+            <w:pPr>
+              <w:jc w:val="left"/>
+              <w:rPr>
+                <w:sz w:val="21"/>
+                <w:szCs w:val="21"/>
+              </w:rPr>
+            </w:pPr>
+            <w:r>
+              <w:rPr>
+                <w:sz w:val="21"/>
+                <w:szCs w:val="21"/>
+              </w:rPr>
+              <w:t>Pedidos/Reservas de Empréstimo</w:t>
+            </w:r>
+          </w:p>
+        </w:tc>
+        <w:tc>
+          <w:tcPr>
+            <w:tcW w:w="926" w:type="dxa"/>
+            <w:vAlign w:val="center"/>
+          </w:tcPr>
+          <w:p>
+            <w:pPr>
+              <w:jc w:val="center"/>
+              <w:rPr>
+                <w:sz w:val="21"/>
+                <w:szCs w:val="21"/>
+              </w:rPr>
+            </w:pPr>
+            <w:r>
+              <w:rPr>
+                <w:sz w:val="21"/>
+                <w:szCs w:val="21"/>
+              </w:rPr>
+              <w:t>X</w:t>
+            </w:r>
+          </w:p>
+        </w:tc>
+        <w:tc>
+          <w:tcPr>
+            <w:tcW w:w="962" w:type="dxa"/>
+            <w:vAlign w:val="center"/>
+          </w:tcPr>
+          <w:p>
+            <w:pPr>
+              <w:jc w:val="center"/>
+              <w:rPr>
+                <w:sz w:val="21"/>
+                <w:szCs w:val="21"/>
+              </w:rPr>
+            </w:pPr>
+            <w:r>
+              <w:rPr>
+                <w:sz w:val="21"/>
+                <w:szCs w:val="21"/>
+              </w:rPr>
+              <w:t>X</w:t>
+            </w:r>
+          </w:p>
+        </w:tc>
+        <w:tc>
+          <w:tcPr>
+            <w:tcW w:w="1070" w:type="dxa"/>
+            <w:vAlign w:val="center"/>
+          </w:tcPr>
+          <w:p>
+            <w:pPr>
+              <w:jc w:val="center"/>
+              <w:rPr>
+                <w:sz w:val="21"/>
+                <w:szCs w:val="21"/>
+              </w:rPr>
+            </w:pPr>
+            <w:r>
+              <w:rPr>
+                <w:sz w:val="21"/>
+                <w:szCs w:val="21"/>
+              </w:rPr>
+              <w:t>X</w:t>
+            </w:r>
+          </w:p>
+        </w:tc>
+      </w:tr>
+      <w:tr>
+        <w:trPr>
+          <w:trHeight w:val="657"/>
+        </w:trPr>
+        <w:tc>
+          <w:tcPr>
+            <w:tcW w:w="988" w:type="dxa"/>
+            <w:vMerge/>
+          </w:tcPr>
+          <w:p>
+            <w:pPr>
+              <w:jc w:val="left"/>
+              <w:rPr>
+                <w:sz w:val="21"/>
+                <w:szCs w:val="21"/>
+              </w:rPr>
+            </w:pPr>
+          </w:p>
+        </w:tc>
+        <w:tc>
+          <w:tcPr>
+            <w:tcW w:w="4548" w:type="dxa"/>
+            <w:vAlign w:val="center"/>
+          </w:tcPr>
+          <w:p>
+            <w:pPr>
+              <w:jc w:val="left"/>
+              <w:rPr>
+                <w:sz w:val="21"/>
+                <w:szCs w:val="21"/>
+              </w:rPr>
+            </w:pPr>
+            <w:r>
+              <w:rPr>
+                <w:sz w:val="21"/>
+                <w:szCs w:val="21"/>
+              </w:rPr>
+              <w:t>Renovação de Empréstimo</w:t>
+            </w:r>
+          </w:p>
+        </w:tc>
+        <w:tc>
+          <w:tcPr>
+            <w:tcW w:w="926" w:type="dxa"/>
+            <w:vAlign w:val="center"/>
+          </w:tcPr>
+          <w:p>
+            <w:pPr>
+              <w:jc w:val="center"/>
+              <w:rPr>
+                <w:sz w:val="21"/>
+                <w:szCs w:val="21"/>
+              </w:rPr>
+            </w:pPr>
+            <w:r>
+              <w:rPr>
+                <w:sz w:val="21"/>
+                <w:szCs w:val="21"/>
+              </w:rPr>
+              <w:t>X</w:t>
+            </w:r>
+          </w:p>
+        </w:tc>
+        <w:tc>
+          <w:tcPr>
+            <w:tcW w:w="962" w:type="dxa"/>
+            <w:vAlign w:val="center"/>
+          </w:tcPr>
+          <w:p>
+            <w:pPr>
+              <w:jc w:val="center"/>
+              <w:rPr>
+                <w:sz w:val="21"/>
+                <w:szCs w:val="21"/>
+              </w:rPr>
+            </w:pPr>
+            <w:r>
+              <w:rPr>
+                <w:sz w:val="21"/>
+                <w:szCs w:val="21"/>
+              </w:rPr>
+              <w:t>X</w:t>
+            </w:r>
+          </w:p>
+        </w:tc>
+        <w:tc>
+          <w:tcPr>
+            <w:tcW w:w="1070" w:type="dxa"/>
+            <w:vAlign w:val="center"/>
+          </w:tcPr>
+          <w:p>
+            <w:pPr>
+              <w:jc w:val="center"/>
+              <w:rPr>
+                <w:sz w:val="21"/>
+                <w:szCs w:val="21"/>
+              </w:rPr>
+            </w:pPr>
+            <w:r>
+              <w:rPr>
+                <w:sz w:val="21"/>
+                <w:szCs w:val="21"/>
+              </w:rPr>
+              <w:t>X</w:t>
+            </w:r>
+          </w:p>
+        </w:tc>
+      </w:tr>
+      <w:tr>
+        <w:trPr>
+          <w:trHeight w:val="657"/>
+        </w:trPr>
+        <w:tc>
+          <w:tcPr>
+            <w:tcW w:w="988" w:type="dxa"/>
+            <w:vMerge/>
+          </w:tcPr>
+          <w:p>
+            <w:pPr>
+              <w:jc w:val="left"/>
+              <w:rPr>
+                <w:sz w:val="21"/>
+                <w:szCs w:val="21"/>
+              </w:rPr>
+            </w:pPr>
+          </w:p>
+        </w:tc>
+        <w:tc>
+          <w:tcPr>
+            <w:tcW w:w="4548" w:type="dxa"/>
+            <w:vAlign w:val="center"/>
+          </w:tcPr>
+          <w:p>
+            <w:pPr>
+              <w:jc w:val="left"/>
+              <w:rPr>
+                <w:sz w:val="21"/>
+                <w:szCs w:val="21"/>
+              </w:rPr>
+            </w:pPr>
+            <w:r>
+              <w:rPr>
+                <w:sz w:val="21"/>
+                <w:szCs w:val="21"/>
+              </w:rPr>
+              <w:t>Disponibilidade de Exemplares (Notificações)</w:t>
+            </w:r>
+          </w:p>
+        </w:tc>
+        <w:tc>
+          <w:tcPr>
+            <w:tcW w:w="926" w:type="dxa"/>
+            <w:vAlign w:val="center"/>
+          </w:tcPr>
+          <w:p>
+            <w:pPr>
+              <w:jc w:val="center"/>
+              <w:rPr>
+                <w:sz w:val="21"/>
+                <w:szCs w:val="21"/>
+              </w:rPr>
+            </w:pPr>
+          </w:p>
+        </w:tc>
+        <w:tc>
+          <w:tcPr>
+            <w:tcW w:w="962" w:type="dxa"/>
+            <w:vAlign w:val="center"/>
+          </w:tcPr>
+          <w:p>
+            <w:pPr>
+              <w:jc w:val="center"/>
+              <w:rPr>
+                <w:sz w:val="21"/>
+                <w:szCs w:val="21"/>
+              </w:rPr>
+            </w:pPr>
+            <w:r>
+              <w:rPr>
+                <w:sz w:val="21"/>
+                <w:szCs w:val="21"/>
+              </w:rPr>
+              <w:t>X</w:t>
+            </w:r>
+          </w:p>
+        </w:tc>
+        <w:tc>
+          <w:tcPr>
+            <w:tcW w:w="1070" w:type="dxa"/>
+            <w:vAlign w:val="center"/>
+          </w:tcPr>
+          <w:p>
+            <w:pPr>
+              <w:jc w:val="center"/>
+              <w:rPr>
+                <w:sz w:val="21"/>
+                <w:szCs w:val="21"/>
+              </w:rPr>
+            </w:pPr>
+            <w:r>
+              <w:rPr>
+                <w:sz w:val="21"/>
+                <w:szCs w:val="21"/>
+              </w:rPr>
+              <w:t>X</w:t>
+            </w:r>
+          </w:p>
+        </w:tc>
+      </w:tr>
+      <w:tr>
+        <w:trPr>
+          <w:trHeight w:val="657"/>
+        </w:trPr>
+        <w:tc>
+          <w:tcPr>
+            <w:tcW w:w="988" w:type="dxa"/>
+          </w:tcPr>
+          <w:p>
+            <w:pPr>
+              <w:jc w:val="left"/>
+              <w:rPr>
+                <w:sz w:val="21"/>
+                <w:szCs w:val="21"/>
+              </w:rPr>
+            </w:pPr>
+          </w:p>
+        </w:tc>
+        <w:tc>
+          <w:tcPr>
+            <w:tcW w:w="4548" w:type="dxa"/>
+            <w:vAlign w:val="center"/>
+          </w:tcPr>
+          <w:p>
+            <w:pPr>
+              <w:jc w:val="left"/>
+              <w:rPr>
+                <w:sz w:val="21"/>
+                <w:szCs w:val="21"/>
+              </w:rPr>
+            </w:pPr>
+          </w:p>
+        </w:tc>
+        <w:tc>
+          <w:tcPr>
+            <w:tcW w:w="926" w:type="dxa"/>
+            <w:vAlign w:val="center"/>
+          </w:tcPr>
+          <w:p>
+            <w:pPr>
+              <w:jc w:val="center"/>
+              <w:rPr>
+                <w:sz w:val="21"/>
+                <w:szCs w:val="21"/>
+              </w:rPr>
+            </w:pPr>
+          </w:p>
+        </w:tc>
+        <w:tc>
+          <w:tcPr>
+            <w:tcW w:w="962" w:type="dxa"/>
+            <w:vAlign w:val="center"/>
+          </w:tcPr>
+          <w:p>
+            <w:pPr>
+              <w:jc w:val="center"/>
+              <w:rPr>
+                <w:sz w:val="21"/>
+                <w:szCs w:val="21"/>
+              </w:rPr>
+            </w:pPr>
+          </w:p>
+        </w:tc>
+        <w:tc>
+          <w:tcPr>
+            <w:tcW w:w="1070" w:type="dxa"/>
+            <w:vAlign w:val="center"/>
+          </w:tcPr>
+          <w:p>
+            <w:pPr>
+              <w:jc w:val="center"/>
+              <w:rPr>
+                <w:sz w:val="21"/>
+                <w:szCs w:val="21"/>
+              </w:rPr>
+            </w:pPr>
+          </w:p>
+        </w:tc>
+      </w:tr>
+      <w:tr>
+        <w:trPr>
+          <w:cantSplit/>
+          <w:trHeight w:val="1867"/>
+        </w:trPr>
+        <w:tc>
+          <w:tcPr>
+            <w:tcW w:w="988" w:type="dxa"/>
+            <w:vMerge w:val="restart"/>
+            <w:textDirection w:val="btLr"/>
+            <w:vAlign w:val="center"/>
+          </w:tcPr>
+          <w:p>
+            <w:pPr>
+              <w:ind w:left="113" w:right="113"/>
+              <w:jc w:val="center"/>
+              <w:rPr>
+                <w:sz w:val="21"/>
+                <w:szCs w:val="21"/>
+              </w:rPr>
+            </w:pPr>
+            <w:r>
+              <w:rPr>
+                <w:sz w:val="21"/>
+                <w:szCs w:val="21"/>
+              </w:rPr>
+              <w:t>Serviços de Fotocopia/Impressão</w:t>
+            </w:r>
+          </w:p>
+        </w:tc>
+        <w:tc>
+          <w:tcPr>
+            <w:tcW w:w="4548" w:type="dxa"/>
+            <w:vAlign w:val="center"/>
+          </w:tcPr>
+          <w:p>
+            <w:pPr>
+              <w:jc w:val="left"/>
+              <w:rPr>
+                <w:sz w:val="21"/>
+                <w:szCs w:val="21"/>
+              </w:rPr>
+            </w:pPr>
+            <w:r>
+              <w:rPr>
+                <w:sz w:val="21"/>
+                <w:szCs w:val="21"/>
+              </w:rPr>
+              <w:t xml:space="preserve">Gestão de Pedidos de </w:t>
+            </w:r>
+            <w:r>
+              <w:rPr>
+                <w:sz w:val="21"/>
+                <w:szCs w:val="21"/>
+              </w:rPr>
+              <w:t>Digitalização de partes de obras</w:t>
+            </w:r>
+          </w:p>
+        </w:tc>
+        <w:tc>
+          <w:tcPr>
+            <w:tcW w:w="926" w:type="dxa"/>
+            <w:vAlign w:val="center"/>
+          </w:tcPr>
+          <w:p>
+            <w:pPr>
+              <w:jc w:val="center"/>
+              <w:rPr>
+                <w:sz w:val="21"/>
+                <w:szCs w:val="21"/>
+              </w:rPr>
+            </w:pPr>
+            <w:r>
+              <w:rPr>
+                <w:sz w:val="21"/>
+                <w:szCs w:val="21"/>
+              </w:rPr>
+              <w:t>X</w:t>
+            </w:r>
+          </w:p>
+        </w:tc>
+        <w:tc>
+          <w:tcPr>
+            <w:tcW w:w="962" w:type="dxa"/>
+            <w:vAlign w:val="center"/>
+          </w:tcPr>
+          <w:p>
+            <w:pPr>
+              <w:jc w:val="center"/>
+              <w:rPr>
+                <w:sz w:val="21"/>
+                <w:szCs w:val="21"/>
+              </w:rPr>
+            </w:pPr>
+          </w:p>
+        </w:tc>
+        <w:tc>
+          <w:tcPr>
+            <w:tcW w:w="1070" w:type="dxa"/>
+            <w:vAlign w:val="center"/>
+          </w:tcPr>
+          <w:p>
+            <w:pPr>
+              <w:jc w:val="center"/>
+              <w:rPr>
+                <w:sz w:val="21"/>
+                <w:szCs w:val="21"/>
+              </w:rPr>
+            </w:pPr>
+          </w:p>
+        </w:tc>
+      </w:tr>
+      <w:tr>
+        <w:trPr>
+          <w:trHeight w:val="657"/>
+        </w:trPr>
+        <w:tc>
+          <w:tcPr>
+            <w:tcW w:w="988" w:type="dxa"/>
+            <w:vMerge/>
+          </w:tcPr>
+          <w:p>
+            <w:pPr>
+              <w:jc w:val="left"/>
+              <w:rPr>
+                <w:sz w:val="21"/>
+                <w:szCs w:val="21"/>
+              </w:rPr>
+            </w:pPr>
+          </w:p>
+        </w:tc>
+        <w:tc>
+          <w:tcPr>
+            <w:tcW w:w="4548" w:type="dxa"/>
+            <w:vAlign w:val="center"/>
+          </w:tcPr>
+          <w:p>
+            <w:pPr>
+              <w:jc w:val="left"/>
+              <w:rPr>
+                <w:sz w:val="21"/>
+                <w:szCs w:val="21"/>
+              </w:rPr>
+            </w:pPr>
+            <w:r>
+              <w:rPr>
+                <w:sz w:val="21"/>
+                <w:szCs w:val="21"/>
+              </w:rPr>
+              <w:t>Pedidos de Digitalização</w:t>
+            </w:r>
+          </w:p>
+        </w:tc>
+        <w:tc>
+          <w:tcPr>
+            <w:tcW w:w="926" w:type="dxa"/>
+            <w:vAlign w:val="center"/>
+          </w:tcPr>
+          <w:p>
+            <w:pPr>
+              <w:jc w:val="center"/>
+              <w:rPr>
+                <w:sz w:val="21"/>
+                <w:szCs w:val="21"/>
+              </w:rPr>
+            </w:pPr>
+            <w:r>
+              <w:rPr>
+                <w:sz w:val="21"/>
+                <w:szCs w:val="21"/>
+              </w:rPr>
+              <w:t>X</w:t>
+            </w:r>
+          </w:p>
+        </w:tc>
+        <w:tc>
+          <w:tcPr>
+            <w:tcW w:w="962" w:type="dxa"/>
+            <w:vAlign w:val="center"/>
+          </w:tcPr>
+          <w:p>
+            <w:pPr>
+              <w:jc w:val="center"/>
+              <w:rPr>
+                <w:sz w:val="21"/>
+                <w:szCs w:val="21"/>
+              </w:rPr>
+            </w:pPr>
+            <w:r>
+              <w:rPr>
+                <w:sz w:val="21"/>
+                <w:szCs w:val="21"/>
+              </w:rPr>
+              <w:t>X</w:t>
+            </w:r>
+          </w:p>
+        </w:tc>
+        <w:tc>
+          <w:tcPr>
+            <w:tcW w:w="1070" w:type="dxa"/>
+            <w:vAlign w:val="center"/>
+          </w:tcPr>
+          <w:p>
+            <w:pPr>
+              <w:jc w:val="center"/>
+              <w:rPr>
+                <w:sz w:val="21"/>
+                <w:szCs w:val="21"/>
+              </w:rPr>
+            </w:pPr>
+            <w:r>
+              <w:rPr>
+                <w:sz w:val="21"/>
+                <w:szCs w:val="21"/>
+              </w:rPr>
+              <w:t>X</w:t>
+            </w:r>
+          </w:p>
+        </w:tc>
+      </w:tr>
+      <w:tr>
+        <w:trPr>
+          <w:trHeight w:val="657"/>
+        </w:trPr>
+        <w:tc>
+          <w:tcPr>
+            <w:tcW w:w="988" w:type="dxa"/>
+            <w:vMerge/>
+          </w:tcPr>
+          <w:p>
+            <w:pPr>
+              <w:jc w:val="left"/>
+              <w:rPr>
+                <w:sz w:val="21"/>
+                <w:szCs w:val="21"/>
+              </w:rPr>
+            </w:pPr>
+          </w:p>
+        </w:tc>
+        <w:tc>
+          <w:tcPr>
+            <w:tcW w:w="4548" w:type="dxa"/>
+            <w:vAlign w:val="center"/>
+          </w:tcPr>
+          <w:p>
+            <w:pPr>
+              <w:jc w:val="left"/>
+              <w:rPr>
+                <w:sz w:val="21"/>
+                <w:szCs w:val="21"/>
+              </w:rPr>
+            </w:pPr>
+            <w:r>
+              <w:rPr>
+                <w:sz w:val="21"/>
+                <w:szCs w:val="21"/>
+              </w:rPr>
+              <w:t>Formas de Pagamento</w:t>
+            </w:r>
+          </w:p>
+        </w:tc>
+        <w:tc>
+          <w:tcPr>
+            <w:tcW w:w="926" w:type="dxa"/>
+            <w:vAlign w:val="center"/>
+          </w:tcPr>
+          <w:p>
+            <w:pPr>
+              <w:jc w:val="center"/>
+              <w:rPr>
+                <w:sz w:val="21"/>
+                <w:szCs w:val="21"/>
+              </w:rPr>
+            </w:pPr>
+          </w:p>
+        </w:tc>
+        <w:tc>
+          <w:tcPr>
+            <w:tcW w:w="962" w:type="dxa"/>
+            <w:vAlign w:val="center"/>
+          </w:tcPr>
+          <w:p>
+            <w:pPr>
+              <w:jc w:val="center"/>
+              <w:rPr>
+                <w:sz w:val="21"/>
+                <w:szCs w:val="21"/>
+              </w:rPr>
+            </w:pPr>
+            <w:r>
+              <w:rPr>
+                <w:sz w:val="21"/>
+                <w:szCs w:val="21"/>
+              </w:rPr>
+              <w:t>X</w:t>
+            </w:r>
+          </w:p>
+        </w:tc>
+        <w:tc>
+          <w:tcPr>
+            <w:tcW w:w="1070" w:type="dxa"/>
+            <w:vAlign w:val="center"/>
+          </w:tcPr>
+          <w:p>
+            <w:pPr>
+              <w:jc w:val="center"/>
+              <w:rPr>
+                <w:sz w:val="21"/>
+                <w:szCs w:val="21"/>
+              </w:rPr>
+            </w:pPr>
+            <w:r>
+              <w:rPr>
+                <w:sz w:val="21"/>
+                <w:szCs w:val="21"/>
+              </w:rPr>
+              <w:t>?</w:t>
+            </w:r>
+          </w:p>
+        </w:tc>
+      </w:tr>
+      <w:tr>
+        <w:trPr>
+          <w:trHeight w:val="657"/>
+        </w:trPr>
+        <w:tc>
+          <w:tcPr>
+            <w:tcW w:w="988" w:type="dxa"/>
+            <w:vMerge/>
+          </w:tcPr>
+          <w:p>
+            <w:pPr>
+              <w:jc w:val="left"/>
+              <w:rPr>
+                <w:sz w:val="21"/>
+                <w:szCs w:val="21"/>
+              </w:rPr>
+            </w:pPr>
+          </w:p>
+        </w:tc>
+        <w:tc>
+          <w:tcPr>
+            <w:tcW w:w="4548" w:type="dxa"/>
+            <w:vAlign w:val="center"/>
+          </w:tcPr>
+          <w:p>
+            <w:pPr>
+              <w:jc w:val="left"/>
+              <w:rPr>
+                <w:sz w:val="21"/>
+                <w:szCs w:val="21"/>
+              </w:rPr>
+            </w:pPr>
+            <w:r>
+              <w:rPr>
+                <w:sz w:val="21"/>
+                <w:szCs w:val="21"/>
+              </w:rPr>
+              <w:t>Disponibilidade das Fotocópias (Notificações)</w:t>
+            </w:r>
+          </w:p>
+        </w:tc>
+        <w:tc>
+          <w:tcPr>
+            <w:tcW w:w="926" w:type="dxa"/>
+            <w:vAlign w:val="center"/>
+          </w:tcPr>
+          <w:p>
+            <w:pPr>
+              <w:jc w:val="center"/>
+              <w:rPr>
+                <w:sz w:val="21"/>
+                <w:szCs w:val="21"/>
+              </w:rPr>
+            </w:pPr>
+            <w:r>
+              <w:rPr>
+                <w:sz w:val="21"/>
+                <w:szCs w:val="21"/>
+              </w:rPr>
+              <w:t>X</w:t>
+            </w:r>
+          </w:p>
+        </w:tc>
+        <w:tc>
+          <w:tcPr>
+            <w:tcW w:w="962" w:type="dxa"/>
+            <w:vAlign w:val="center"/>
+          </w:tcPr>
+          <w:p>
+            <w:pPr>
+              <w:jc w:val="center"/>
+              <w:rPr>
+                <w:sz w:val="21"/>
+                <w:szCs w:val="21"/>
+              </w:rPr>
+            </w:pPr>
+            <w:r>
+              <w:rPr>
+                <w:sz w:val="21"/>
+                <w:szCs w:val="21"/>
+              </w:rPr>
+              <w:t>X</w:t>
+            </w:r>
+          </w:p>
+        </w:tc>
+        <w:tc>
+          <w:tcPr>
+            <w:tcW w:w="1070" w:type="dxa"/>
+            <w:vAlign w:val="center"/>
+          </w:tcPr>
+          <w:p>
+            <w:pPr>
+              <w:jc w:val="center"/>
+              <w:rPr>
+                <w:sz w:val="21"/>
+                <w:szCs w:val="21"/>
+              </w:rPr>
+            </w:pPr>
+            <w:r>
+              <w:rPr>
+                <w:sz w:val="21"/>
+                <w:szCs w:val="21"/>
+              </w:rPr>
+              <w:t>X</w:t>
+            </w:r>
+          </w:p>
+        </w:tc>
+      </w:tr>
+      <w:tr>
+        <w:trPr>
+          <w:trHeight w:val="657"/>
+        </w:trPr>
+        <w:tc>
+          <w:tcPr>
+            <w:tcW w:w="988" w:type="dxa"/>
+          </w:tcPr>
+          <w:p>
+            <w:pPr>
+              <w:jc w:val="left"/>
+              <w:rPr>
+                <w:sz w:val="21"/>
+                <w:szCs w:val="21"/>
+              </w:rPr>
+            </w:pPr>
+          </w:p>
+        </w:tc>
+        <w:tc>
+          <w:tcPr>
+            <w:tcW w:w="4548" w:type="dxa"/>
+            <w:vAlign w:val="center"/>
+          </w:tcPr>
+          <w:p>
+            <w:pPr>
+              <w:jc w:val="left"/>
+              <w:rPr>
+                <w:sz w:val="21"/>
+                <w:szCs w:val="21"/>
+              </w:rPr>
+            </w:pPr>
+          </w:p>
+        </w:tc>
+        <w:tc>
+          <w:tcPr>
+            <w:tcW w:w="926" w:type="dxa"/>
+            <w:vAlign w:val="center"/>
+          </w:tcPr>
+          <w:p>
+            <w:pPr>
+              <w:jc w:val="center"/>
+              <w:rPr>
+                <w:sz w:val="21"/>
+                <w:szCs w:val="21"/>
+              </w:rPr>
+            </w:pPr>
+          </w:p>
+        </w:tc>
+        <w:tc>
+          <w:tcPr>
+            <w:tcW w:w="962" w:type="dxa"/>
+            <w:vAlign w:val="center"/>
+          </w:tcPr>
+          <w:p>
+            <w:pPr>
+              <w:jc w:val="center"/>
+              <w:rPr>
+                <w:sz w:val="21"/>
+                <w:szCs w:val="21"/>
+              </w:rPr>
+            </w:pPr>
+          </w:p>
+        </w:tc>
+        <w:tc>
+          <w:tcPr>
+            <w:tcW w:w="1070" w:type="dxa"/>
+            <w:vAlign w:val="center"/>
+          </w:tcPr>
+          <w:p>
+            <w:pPr>
+              <w:jc w:val="center"/>
+              <w:rPr>
+                <w:sz w:val="21"/>
+                <w:szCs w:val="21"/>
+              </w:rPr>
+            </w:pPr>
+          </w:p>
+        </w:tc>
+      </w:tr>
+      <w:tr>
+        <w:trPr>
+          <w:trHeight w:val="657"/>
+        </w:trPr>
+        <w:tc>
+          <w:tcPr>
+            <w:tcW w:w="988" w:type="dxa"/>
+            <w:vMerge w:val="restart"/>
+            <w:textDirection w:val="btLr"/>
+            <w:vAlign w:val="center"/>
+          </w:tcPr>
+          <w:p>
+            <w:pPr>
+              <w:ind w:left="113" w:right="113"/>
+              <w:jc w:val="center"/>
+              <w:rPr>
+                <w:sz w:val="21"/>
+                <w:szCs w:val="21"/>
+              </w:rPr>
+            </w:pPr>
+            <w:r>
+              <w:rPr>
+                <w:sz w:val="21"/>
+                <w:szCs w:val="21"/>
+              </w:rPr>
+              <w:t>Postos de Trabalho</w:t>
+            </w:r>
+          </w:p>
+        </w:tc>
+        <w:tc>
+          <w:tcPr>
+            <w:tcW w:w="4548" w:type="dxa"/>
+            <w:vAlign w:val="center"/>
+          </w:tcPr>
+          <w:p>
+            <w:pPr>
+              <w:jc w:val="left"/>
+              <w:rPr>
+                <w:sz w:val="21"/>
+                <w:szCs w:val="21"/>
+              </w:rPr>
+            </w:pPr>
+            <w:r>
+              <w:rPr>
+                <w:sz w:val="21"/>
+                <w:szCs w:val="21"/>
+              </w:rPr>
+              <w:t>Gestão de postos de trabalhos</w:t>
+            </w:r>
+          </w:p>
+        </w:tc>
+        <w:tc>
+          <w:tcPr>
+            <w:tcW w:w="926" w:type="dxa"/>
+            <w:vAlign w:val="center"/>
+          </w:tcPr>
+          <w:p>
+            <w:pPr>
+              <w:jc w:val="center"/>
+              <w:rPr>
+                <w:sz w:val="21"/>
+                <w:szCs w:val="21"/>
+              </w:rPr>
+            </w:pPr>
+          </w:p>
+        </w:tc>
+        <w:tc>
+          <w:tcPr>
+            <w:tcW w:w="962" w:type="dxa"/>
+            <w:vAlign w:val="center"/>
+          </w:tcPr>
+          <w:p>
+            <w:pPr>
+              <w:jc w:val="center"/>
+              <w:rPr>
+                <w:sz w:val="21"/>
+                <w:szCs w:val="21"/>
+              </w:rPr>
+            </w:pPr>
+          </w:p>
+        </w:tc>
+        <w:tc>
+          <w:tcPr>
+            <w:tcW w:w="1070" w:type="dxa"/>
+            <w:vAlign w:val="center"/>
+          </w:tcPr>
+          <w:p>
+            <w:pPr>
+              <w:jc w:val="center"/>
+              <w:rPr>
+                <w:sz w:val="21"/>
+                <w:szCs w:val="21"/>
+              </w:rPr>
+            </w:pPr>
+          </w:p>
+        </w:tc>
+      </w:tr>
+      <w:tr>
+        <w:trPr>
+          <w:trHeight w:val="657"/>
+        </w:trPr>
+        <w:tc>
+          <w:tcPr>
+            <w:tcW w:w="988" w:type="dxa"/>
+            <w:vMerge/>
+          </w:tcPr>
+          <w:p>
+            <w:pPr>
+              <w:jc w:val="left"/>
+              <w:rPr>
+                <w:sz w:val="21"/>
+                <w:szCs w:val="21"/>
+              </w:rPr>
+            </w:pPr>
+          </w:p>
+        </w:tc>
+        <w:tc>
+          <w:tcPr>
+            <w:tcW w:w="4548" w:type="dxa"/>
+            <w:vAlign w:val="center"/>
+          </w:tcPr>
+          <w:p>
+            <w:pPr>
+              <w:jc w:val="left"/>
+              <w:rPr>
+                <w:sz w:val="21"/>
+                <w:szCs w:val="21"/>
+              </w:rPr>
+            </w:pPr>
+            <w:r>
+              <w:rPr>
+                <w:sz w:val="21"/>
+                <w:szCs w:val="21"/>
+              </w:rPr>
+              <w:t>Reservas de posto de trabalho</w:t>
+            </w:r>
+          </w:p>
+        </w:tc>
+        <w:tc>
+          <w:tcPr>
+            <w:tcW w:w="926" w:type="dxa"/>
+            <w:vAlign w:val="center"/>
+          </w:tcPr>
+          <w:p>
+            <w:pPr>
+              <w:jc w:val="center"/>
+              <w:rPr>
+                <w:sz w:val="21"/>
+                <w:szCs w:val="21"/>
+              </w:rPr>
+            </w:pPr>
+            <w:r>
+              <w:rPr>
+                <w:sz w:val="21"/>
+                <w:szCs w:val="21"/>
+              </w:rPr>
+              <w:t>X</w:t>
+            </w:r>
+          </w:p>
+        </w:tc>
+        <w:tc>
+          <w:tcPr>
+            <w:tcW w:w="962" w:type="dxa"/>
+            <w:vAlign w:val="center"/>
+          </w:tcPr>
+          <w:p>
+            <w:pPr>
+              <w:jc w:val="center"/>
+              <w:rPr>
+                <w:sz w:val="21"/>
+                <w:szCs w:val="21"/>
+              </w:rPr>
+            </w:pPr>
+            <w:r>
+              <w:rPr>
+                <w:sz w:val="21"/>
+                <w:szCs w:val="21"/>
+              </w:rPr>
+              <w:t>X</w:t>
+            </w:r>
+          </w:p>
+        </w:tc>
+        <w:tc>
+          <w:tcPr>
+            <w:tcW w:w="1070" w:type="dxa"/>
+            <w:vAlign w:val="center"/>
+          </w:tcPr>
+          <w:p>
+            <w:pPr>
+              <w:jc w:val="center"/>
+              <w:rPr>
+                <w:sz w:val="21"/>
+                <w:szCs w:val="21"/>
+              </w:rPr>
+            </w:pPr>
+            <w:r>
+              <w:rPr>
+                <w:sz w:val="21"/>
+                <w:szCs w:val="21"/>
+              </w:rPr>
+              <w:t>X</w:t>
+            </w:r>
+          </w:p>
+        </w:tc>
+      </w:tr>
+      <w:tr>
+        <w:trPr>
+          <w:trHeight w:val="657"/>
+        </w:trPr>
+        <w:tc>
+          <w:tcPr>
+            <w:tcW w:w="988" w:type="dxa"/>
+          </w:tcPr>
+          <w:p>
+            <w:pPr>
+              <w:jc w:val="left"/>
+              <w:rPr>
+                <w:sz w:val="21"/>
+                <w:szCs w:val="21"/>
+              </w:rPr>
+            </w:pPr>
+          </w:p>
+        </w:tc>
+        <w:tc>
+          <w:tcPr>
+            <w:tcW w:w="4548" w:type="dxa"/>
+            <w:vAlign w:val="center"/>
+          </w:tcPr>
+          <w:p>
+            <w:pPr>
+              <w:jc w:val="left"/>
+              <w:rPr>
+                <w:sz w:val="21"/>
+                <w:szCs w:val="21"/>
+              </w:rPr>
+            </w:pPr>
+            <w:r>
+              <w:rPr>
+                <w:sz w:val="21"/>
+                <w:szCs w:val="21"/>
+              </w:rPr>
+              <w:t>Disponibilidade d</w:t>
+            </w:r>
+            <w:r>
+              <w:rPr>
+                <w:sz w:val="21"/>
+                <w:szCs w:val="21"/>
+              </w:rPr>
+              <w:t xml:space="preserve">e Posto de Trabalho </w:t>
+            </w:r>
+            <w:r>
+              <w:rPr>
+                <w:sz w:val="21"/>
+                <w:szCs w:val="21"/>
+              </w:rPr>
+              <w:t>(Notificações)</w:t>
+            </w:r>
+          </w:p>
+        </w:tc>
+        <w:tc>
+          <w:tcPr>
+            <w:tcW w:w="926" w:type="dxa"/>
+            <w:vAlign w:val="center"/>
+          </w:tcPr>
+          <w:p>
+            <w:pPr>
+              <w:jc w:val="center"/>
+              <w:rPr>
+                <w:sz w:val="21"/>
+                <w:szCs w:val="21"/>
+              </w:rPr>
+            </w:pPr>
+          </w:p>
+        </w:tc>
+        <w:tc>
+          <w:tcPr>
+            <w:tcW w:w="962" w:type="dxa"/>
+            <w:vAlign w:val="center"/>
+          </w:tcPr>
+          <w:p>
+            <w:pPr>
+              <w:jc w:val="center"/>
+              <w:rPr>
+                <w:sz w:val="21"/>
+                <w:szCs w:val="21"/>
+              </w:rPr>
+            </w:pPr>
+            <w:r>
+              <w:rPr>
+                <w:sz w:val="21"/>
+                <w:szCs w:val="21"/>
+              </w:rPr>
+              <w:t>?</w:t>
+            </w:r>
+          </w:p>
+        </w:tc>
+        <w:tc>
+          <w:tcPr>
+            <w:tcW w:w="1070" w:type="dxa"/>
+            <w:vAlign w:val="center"/>
+          </w:tcPr>
+          <w:p>
+            <w:pPr>
+              <w:jc w:val="center"/>
+              <w:rPr>
+                <w:sz w:val="21"/>
+                <w:szCs w:val="21"/>
+              </w:rPr>
+            </w:pPr>
+            <w:r>
+              <w:rPr>
+                <w:sz w:val="21"/>
+                <w:szCs w:val="21"/>
+              </w:rPr>
+              <w:t>X</w:t>
+            </w:r>
+          </w:p>
+        </w:tc>
+      </w:tr>
+    </w:tbl>
+    <w:p/>
+    <w:p/>
+    <w:p/>
+    <w:p/>
     <w:p/>
     <w:p/>
     <w:p/>
@@ -1121,7 +3690,7 @@
     </w:p>
     <w:p>
       <w:pPr>
-        <w:pStyle w:val="ListParagraph"/>
+        <w:pStyle w:val="PargrafodaLista"/>
         <w:numPr>
           <w:ilvl w:val="0"/>
           <w:numId w:val="3"/>
@@ -1196,6 +3765,7 @@
     </w:p>
     <w:p>
       <w:r>
+        <w:lastRenderedPageBreak/>
         <w:t>T3 – Levantamento de requisitos</w:t>
       </w:r>
     </w:p>
@@ -1297,7 +3867,7 @@
     <w:p/>
     <w:p>
       <w:pPr>
-        <w:pStyle w:val="ListParagraph"/>
+        <w:pStyle w:val="PargrafodaLista"/>
         <w:numPr>
           <w:ilvl w:val="0"/>
           <w:numId w:val="3"/>
@@ -1477,7 +4047,7 @@
     </w:p>
     <w:p>
       <w:pPr>
-        <w:pStyle w:val="ListParagraph"/>
+        <w:pStyle w:val="PargrafodaLista"/>
         <w:numPr>
           <w:ilvl w:val="0"/>
           <w:numId w:val="3"/>
@@ -1592,7 +4162,7 @@
     </w:p>
     <w:p>
       <w:pPr>
-        <w:pStyle w:val="ListParagraph"/>
+        <w:pStyle w:val="PargrafodaLista"/>
         <w:numPr>
           <w:ilvl w:val="0"/>
           <w:numId w:val="4"/>
@@ -1618,7 +4188,7 @@
     </w:p>
     <w:p>
       <w:pPr>
-        <w:pStyle w:val="ListParagraph"/>
+        <w:pStyle w:val="PargrafodaLista"/>
         <w:numPr>
           <w:ilvl w:val="0"/>
           <w:numId w:val="4"/>
@@ -1642,7 +4212,7 @@
     </w:p>
     <w:p>
       <w:pPr>
-        <w:pStyle w:val="ListParagraph"/>
+        <w:pStyle w:val="PargrafodaLista"/>
         <w:numPr>
           <w:ilvl w:val="0"/>
           <w:numId w:val="4"/>
@@ -1677,7 +4247,7 @@
     </w:p>
     <w:p>
       <w:pPr>
-        <w:pStyle w:val="ListParagraph"/>
+        <w:pStyle w:val="PargrafodaLista"/>
         <w:numPr>
           <w:ilvl w:val="0"/>
           <w:numId w:val="4"/>
@@ -1694,7 +4264,6 @@
           <w:szCs w:val="22"/>
           <w:lang w:val="en-US"/>
         </w:rPr>
-        <w:lastRenderedPageBreak/>
         <w:t>R</w:t>
       </w:r>
       <w:r>
@@ -1753,7 +4322,7 @@
     </w:p>
     <w:p>
       <w:pPr>
-        <w:pStyle w:val="ListParagraph"/>
+        <w:pStyle w:val="PargrafodaLista"/>
         <w:numPr>
           <w:ilvl w:val="0"/>
           <w:numId w:val="3"/>
@@ -1782,6 +4351,7 @@
           <w:szCs w:val="28"/>
           <w:lang w:val="en-GB" w:eastAsia="en-US"/>
         </w:rPr>
+        <w:lastRenderedPageBreak/>
         <w:t>Cronograma</w:t>
       </w:r>
       <w:proofErr w:type="spellEnd"/>
@@ -1872,7 +4442,7 @@
     </w:p>
     <w:p>
       <w:pPr>
-        <w:pStyle w:val="ListParagraph"/>
+        <w:pStyle w:val="PargrafodaLista"/>
         <w:numPr>
           <w:ilvl w:val="0"/>
           <w:numId w:val="3"/>
@@ -1929,10 +4499,12 @@
     <w:sectPr>
       <w:headerReference w:type="even" r:id="rId8"/>
       <w:headerReference w:type="default" r:id="rId9"/>
-      <w:footerReference w:type="default" r:id="rId10"/>
-      <w:headerReference w:type="first" r:id="rId11"/>
+      <w:footerReference w:type="even" r:id="rId10"/>
+      <w:footerReference w:type="default" r:id="rId11"/>
+      <w:headerReference w:type="first" r:id="rId12"/>
+      <w:footerReference w:type="first" r:id="rId13"/>
       <w:pgSz w:w="11906" w:h="16838"/>
-      <w:pgMar w:top="709" w:right="2550" w:bottom="1701" w:left="2410" w:header="720" w:footer="1436" w:gutter="0"/>
+      <w:pgMar w:top="1417" w:right="1701" w:bottom="1417" w:left="1701" w:header="720" w:footer="1436" w:gutter="0"/>
       <w:cols w:space="720"/>
       <w:docGrid w:linePitch="360"/>
     </w:sectPr>
@@ -1969,7 +4541,17 @@
 <w:ftr xmlns:wpc="http://schemas.microsoft.com/office/word/2010/wordprocessingCanvas" xmlns:cx="http://schemas.microsoft.com/office/drawing/2014/chartex" xmlns:cx1="http://schemas.microsoft.com/office/drawing/2015/9/8/chartex" xmlns:cx2="http://schemas.microsoft.com/office/drawing/2015/10/21/chartex" xmlns:cx3="http://schemas.microsoft.com/office/drawing/2016/5/9/chartex" xmlns:cx4="http://schemas.microsoft.com/office/drawing/2016/5/10/chartex" xmlns:cx5="http://schemas.microsoft.com/office/drawing/2016/5/11/chartex" xmlns:cx6="http://schemas.microsoft.com/office/drawing/2016/5/12/chartex" xmlns:cx7="http://schemas.microsoft.com/office/drawing/2016/5/13/chartex" xmlns:cx8="http://schemas.microsoft.com/office/drawing/2016/5/14/chartex" xmlns:mc="http://schemas.openxmlformats.org/markup-compatibility/2006" xmlns:aink="http://schemas.microsoft.com/office/drawing/2016/ink" xmlns:am3d="http://schemas.microsoft.com/office/drawing/2017/model3d" xmlns:o="urn:schemas-microsoft-com:office:office" xmlns:r="http://schemas.openxmlformats.org/officeDocument/2006/relationships" xmlns:m="http://schemas.openxmlformats.org/officeDocument/2006/math" xmlns:v="urn:schemas-microsoft-com:vml" xmlns:wp14="http://schemas.microsoft.com/office/word/2010/wordprocessingDrawing" xmlns:wp="http://schemas.openxmlformats.org/drawingml/2006/wordprocessingDrawing" xmlns:w10="urn:schemas-microsoft-com:office:word" xmlns:w="http://schemas.openxmlformats.org/wordprocessingml/2006/main" xmlns:w14="http://schemas.microsoft.com/office/word/2010/wordml" xmlns:w15="http://schemas.microsoft.com/office/word/2012/wordml" xmlns:w16cex="http://schemas.microsoft.com/office/word/2018/wordml/cex" xmlns:w16cid="http://schemas.microsoft.com/office/word/2016/wordml/cid" xmlns:w16="http://schemas.microsoft.com/office/word/2018/wordml" xmlns:w16se="http://schemas.microsoft.com/office/word/2015/wordml/symex" xmlns:wpg="http://schemas.microsoft.com/office/word/2010/wordprocessingGroup" xmlns:wpi="http://schemas.microsoft.com/office/word/2010/wordprocessingInk" xmlns:wne="http://schemas.microsoft.com/office/word/2006/wordml" xmlns:wps="http://schemas.microsoft.com/office/word/2010/wordprocessingShape" mc:Ignorable="w14 w15 w16se w16cid w16 w16cex wp14">
   <w:p>
     <w:pPr>
-      <w:pStyle w:val="Footer"/>
+      <w:pStyle w:val="Rodap"/>
+    </w:pPr>
+  </w:p>
+</w:ftr>
+</file>
+
+<file path=word/footer2.xml><?xml version="1.0" encoding="utf-8"?>
+<w:ftr xmlns:wpc="http://schemas.microsoft.com/office/word/2010/wordprocessingCanvas" xmlns:cx="http://schemas.microsoft.com/office/drawing/2014/chartex" xmlns:cx1="http://schemas.microsoft.com/office/drawing/2015/9/8/chartex" xmlns:cx2="http://schemas.microsoft.com/office/drawing/2015/10/21/chartex" xmlns:cx3="http://schemas.microsoft.com/office/drawing/2016/5/9/chartex" xmlns:cx4="http://schemas.microsoft.com/office/drawing/2016/5/10/chartex" xmlns:cx5="http://schemas.microsoft.com/office/drawing/2016/5/11/chartex" xmlns:cx6="http://schemas.microsoft.com/office/drawing/2016/5/12/chartex" xmlns:cx7="http://schemas.microsoft.com/office/drawing/2016/5/13/chartex" xmlns:cx8="http://schemas.microsoft.com/office/drawing/2016/5/14/chartex" xmlns:mc="http://schemas.openxmlformats.org/markup-compatibility/2006" xmlns:aink="http://schemas.microsoft.com/office/drawing/2016/ink" xmlns:am3d="http://schemas.microsoft.com/office/drawing/2017/model3d" xmlns:o="urn:schemas-microsoft-com:office:office" xmlns:r="http://schemas.openxmlformats.org/officeDocument/2006/relationships" xmlns:m="http://schemas.openxmlformats.org/officeDocument/2006/math" xmlns:v="urn:schemas-microsoft-com:vml" xmlns:wp14="http://schemas.microsoft.com/office/word/2010/wordprocessingDrawing" xmlns:wp="http://schemas.openxmlformats.org/drawingml/2006/wordprocessingDrawing" xmlns:w10="urn:schemas-microsoft-com:office:word" xmlns:w="http://schemas.openxmlformats.org/wordprocessingml/2006/main" xmlns:w14="http://schemas.microsoft.com/office/word/2010/wordml" xmlns:w15="http://schemas.microsoft.com/office/word/2012/wordml" xmlns:w16cex="http://schemas.microsoft.com/office/word/2018/wordml/cex" xmlns:w16cid="http://schemas.microsoft.com/office/word/2016/wordml/cid" xmlns:w16="http://schemas.microsoft.com/office/word/2018/wordml" xmlns:w16se="http://schemas.microsoft.com/office/word/2015/wordml/symex" xmlns:wpg="http://schemas.microsoft.com/office/word/2010/wordprocessingGroup" xmlns:wpi="http://schemas.microsoft.com/office/word/2010/wordprocessingInk" xmlns:wne="http://schemas.microsoft.com/office/word/2006/wordml" xmlns:wps="http://schemas.microsoft.com/office/word/2010/wordprocessingShape" mc:Ignorable="w14 w15 w16se w16cid w16 w16cex wp14">
+  <w:p>
+    <w:pPr>
+      <w:pStyle w:val="Rodap"/>
     </w:pPr>
     <w:r>
       <w:rPr>
@@ -2033,36 +4615,36 @@
                       <w:txbxContent>
                         <w:p>
                           <w:pPr>
-                            <w:pStyle w:val="Footer"/>
+                            <w:pStyle w:val="Rodap"/>
                           </w:pPr>
                           <w:r>
                             <w:rPr>
-                              <w:rStyle w:val="PageNumber"/>
+                              <w:rStyle w:val="Nmerodepgina"/>
                             </w:rPr>
                             <w:fldChar w:fldCharType="begin"/>
                           </w:r>
                           <w:r>
                             <w:rPr>
-                              <w:rStyle w:val="PageNumber"/>
+                              <w:rStyle w:val="Nmerodepgina"/>
                             </w:rPr>
                             <w:instrText xml:space="preserve"> PAGE </w:instrText>
                           </w:r>
                           <w:r>
                             <w:rPr>
-                              <w:rStyle w:val="PageNumber"/>
+                              <w:rStyle w:val="Nmerodepgina"/>
                             </w:rPr>
                             <w:fldChar w:fldCharType="separate"/>
                           </w:r>
                           <w:r>
                             <w:rPr>
-                              <w:rStyle w:val="PageNumber"/>
+                              <w:rStyle w:val="Nmerodepgina"/>
                               <w:noProof/>
                             </w:rPr>
                             <w:t>3</w:t>
                           </w:r>
                           <w:r>
                             <w:rPr>
-                              <w:rStyle w:val="PageNumber"/>
+                              <w:rStyle w:val="Nmerodepgina"/>
                             </w:rPr>
                             <w:fldChar w:fldCharType="end"/>
                           </w:r>
@@ -2099,36 +4681,36 @@
                 <w:txbxContent>
                   <w:p>
                     <w:pPr>
-                      <w:pStyle w:val="Footer"/>
+                      <w:pStyle w:val="Rodap"/>
                     </w:pPr>
                     <w:r>
                       <w:rPr>
-                        <w:rStyle w:val="PageNumber"/>
+                        <w:rStyle w:val="Nmerodepgina"/>
                       </w:rPr>
                       <w:fldChar w:fldCharType="begin"/>
                     </w:r>
                     <w:r>
                       <w:rPr>
-                        <w:rStyle w:val="PageNumber"/>
+                        <w:rStyle w:val="Nmerodepgina"/>
                       </w:rPr>
                       <w:instrText xml:space="preserve"> PAGE </w:instrText>
                     </w:r>
                     <w:r>
                       <w:rPr>
-                        <w:rStyle w:val="PageNumber"/>
+                        <w:rStyle w:val="Nmerodepgina"/>
                       </w:rPr>
                       <w:fldChar w:fldCharType="separate"/>
                     </w:r>
                     <w:r>
                       <w:rPr>
-                        <w:rStyle w:val="PageNumber"/>
+                        <w:rStyle w:val="Nmerodepgina"/>
                         <w:noProof/>
                       </w:rPr>
                       <w:t>3</w:t>
                     </w:r>
                     <w:r>
                       <w:rPr>
-                        <w:rStyle w:val="PageNumber"/>
+                        <w:rStyle w:val="Nmerodepgina"/>
                       </w:rPr>
                       <w:fldChar w:fldCharType="end"/>
                     </w:r>
@@ -2148,6 +4730,16 @@
 </w:ftr>
 </file>
 
+<file path=word/footer3.xml><?xml version="1.0" encoding="utf-8"?>
+<w:ftr xmlns:wpc="http://schemas.microsoft.com/office/word/2010/wordprocessingCanvas" xmlns:cx="http://schemas.microsoft.com/office/drawing/2014/chartex" xmlns:cx1="http://schemas.microsoft.com/office/drawing/2015/9/8/chartex" xmlns:cx2="http://schemas.microsoft.com/office/drawing/2015/10/21/chartex" xmlns:cx3="http://schemas.microsoft.com/office/drawing/2016/5/9/chartex" xmlns:cx4="http://schemas.microsoft.com/office/drawing/2016/5/10/chartex" xmlns:cx5="http://schemas.microsoft.com/office/drawing/2016/5/11/chartex" xmlns:cx6="http://schemas.microsoft.com/office/drawing/2016/5/12/chartex" xmlns:cx7="http://schemas.microsoft.com/office/drawing/2016/5/13/chartex" xmlns:cx8="http://schemas.microsoft.com/office/drawing/2016/5/14/chartex" xmlns:mc="http://schemas.openxmlformats.org/markup-compatibility/2006" xmlns:aink="http://schemas.microsoft.com/office/drawing/2016/ink" xmlns:am3d="http://schemas.microsoft.com/office/drawing/2017/model3d" xmlns:o="urn:schemas-microsoft-com:office:office" xmlns:r="http://schemas.openxmlformats.org/officeDocument/2006/relationships" xmlns:m="http://schemas.openxmlformats.org/officeDocument/2006/math" xmlns:v="urn:schemas-microsoft-com:vml" xmlns:wp14="http://schemas.microsoft.com/office/word/2010/wordprocessingDrawing" xmlns:wp="http://schemas.openxmlformats.org/drawingml/2006/wordprocessingDrawing" xmlns:w10="urn:schemas-microsoft-com:office:word" xmlns:w="http://schemas.openxmlformats.org/wordprocessingml/2006/main" xmlns:w14="http://schemas.microsoft.com/office/word/2010/wordml" xmlns:w15="http://schemas.microsoft.com/office/word/2012/wordml" xmlns:w16cex="http://schemas.microsoft.com/office/word/2018/wordml/cex" xmlns:w16cid="http://schemas.microsoft.com/office/word/2016/wordml/cid" xmlns:w16="http://schemas.microsoft.com/office/word/2018/wordml" xmlns:w16se="http://schemas.microsoft.com/office/word/2015/wordml/symex" xmlns:wpg="http://schemas.microsoft.com/office/word/2010/wordprocessingGroup" xmlns:wpi="http://schemas.microsoft.com/office/word/2010/wordprocessingInk" xmlns:wne="http://schemas.microsoft.com/office/word/2006/wordml" xmlns:wps="http://schemas.microsoft.com/office/word/2010/wordprocessingShape" mc:Ignorable="w14 w15 w16se w16cid w16 w16cex wp14">
+  <w:p>
+    <w:pPr>
+      <w:pStyle w:val="Rodap"/>
+    </w:pPr>
+  </w:p>
+</w:ftr>
+</file>
+
 <file path=word/footnotes.xml><?xml version="1.0" encoding="utf-8"?>
 <w:footnotes xmlns:wpc="http://schemas.microsoft.com/office/word/2010/wordprocessingCanvas" xmlns:cx="http://schemas.microsoft.com/office/drawing/2014/chartex" xmlns:cx1="http://schemas.microsoft.com/office/drawing/2015/9/8/chartex" xmlns:cx2="http://schemas.microsoft.com/office/drawing/2015/10/21/chartex" xmlns:cx3="http://schemas.microsoft.com/office/drawing/2016/5/9/chartex" xmlns:cx4="http://schemas.microsoft.com/office/drawing/2016/5/10/chartex" xmlns:cx5="http://schemas.microsoft.com/office/drawing/2016/5/11/chartex" xmlns:cx6="http://schemas.microsoft.com/office/drawing/2016/5/12/chartex" xmlns:cx7="http://schemas.microsoft.com/office/drawing/2016/5/13/chartex" xmlns:cx8="http://schemas.microsoft.com/office/drawing/2016/5/14/chartex" xmlns:mc="http://schemas.openxmlformats.org/markup-compatibility/2006" xmlns:aink="http://schemas.microsoft.com/office/drawing/2016/ink" xmlns:am3d="http://schemas.microsoft.com/office/drawing/2017/model3d" xmlns:o="urn:schemas-microsoft-com:office:office" xmlns:r="http://schemas.openxmlformats.org/officeDocument/2006/relationships" xmlns:m="http://schemas.openxmlformats.org/officeDocument/2006/math" xmlns:v="urn:schemas-microsoft-com:vml" xmlns:wp14="http://schemas.microsoft.com/office/word/2010/wordprocessingDrawing" xmlns:wp="http://schemas.openxmlformats.org/drawingml/2006/wordprocessingDrawing" xmlns:w10="urn:schemas-microsoft-com:office:word" xmlns:w="http://schemas.openxmlformats.org/wordprocessingml/2006/main" xmlns:w14="http://schemas.microsoft.com/office/word/2010/wordml" xmlns:w15="http://schemas.microsoft.com/office/word/2012/wordml" xmlns:w16cex="http://schemas.microsoft.com/office/word/2018/wordml/cex" xmlns:w16cid="http://schemas.microsoft.com/office/word/2016/wordml/cid" xmlns:w16="http://schemas.microsoft.com/office/word/2018/wordml" xmlns:w16se="http://schemas.microsoft.com/office/word/2015/wordml/symex" xmlns:wpg="http://schemas.microsoft.com/office/word/2010/wordprocessingGroup" xmlns:wpi="http://schemas.microsoft.com/office/word/2010/wordprocessingInk" xmlns:wne="http://schemas.microsoft.com/office/word/2006/wordml" xmlns:wps="http://schemas.microsoft.com/office/word/2010/wordprocessingShape" mc:Ignorable="w14 w15 w16se w16cid w16 w16cex wp14">
   <w:footnote w:type="separator" w:id="-1">
@@ -2177,7 +4769,7 @@
 <w:hdr xmlns:wpc="http://schemas.microsoft.com/office/word/2010/wordprocessingCanvas" xmlns:cx="http://schemas.microsoft.com/office/drawing/2014/chartex" xmlns:cx1="http://schemas.microsoft.com/office/drawing/2015/9/8/chartex" xmlns:cx2="http://schemas.microsoft.com/office/drawing/2015/10/21/chartex" xmlns:cx3="http://schemas.microsoft.com/office/drawing/2016/5/9/chartex" xmlns:cx4="http://schemas.microsoft.com/office/drawing/2016/5/10/chartex" xmlns:cx5="http://schemas.microsoft.com/office/drawing/2016/5/11/chartex" xmlns:cx6="http://schemas.microsoft.com/office/drawing/2016/5/12/chartex" xmlns:cx7="http://schemas.microsoft.com/office/drawing/2016/5/13/chartex" xmlns:cx8="http://schemas.microsoft.com/office/drawing/2016/5/14/chartex" xmlns:mc="http://schemas.openxmlformats.org/markup-compatibility/2006" xmlns:aink="http://schemas.microsoft.com/office/drawing/2016/ink" xmlns:am3d="http://schemas.microsoft.com/office/drawing/2017/model3d" xmlns:o="urn:schemas-microsoft-com:office:office" xmlns:r="http://schemas.openxmlformats.org/officeDocument/2006/relationships" xmlns:m="http://schemas.openxmlformats.org/officeDocument/2006/math" xmlns:v="urn:schemas-microsoft-com:vml" xmlns:wp14="http://schemas.microsoft.com/office/word/2010/wordprocessingDrawing" xmlns:wp="http://schemas.openxmlformats.org/drawingml/2006/wordprocessingDrawing" xmlns:w10="urn:schemas-microsoft-com:office:word" xmlns:w="http://schemas.openxmlformats.org/wordprocessingml/2006/main" xmlns:w14="http://schemas.microsoft.com/office/word/2010/wordml" xmlns:w15="http://schemas.microsoft.com/office/word/2012/wordml" xmlns:w16cex="http://schemas.microsoft.com/office/word/2018/wordml/cex" xmlns:w16cid="http://schemas.microsoft.com/office/word/2016/wordml/cid" xmlns:w16="http://schemas.microsoft.com/office/word/2018/wordml" xmlns:w16se="http://schemas.microsoft.com/office/word/2015/wordml/symex" xmlns:wpg="http://schemas.microsoft.com/office/word/2010/wordprocessingGroup" xmlns:wpi="http://schemas.microsoft.com/office/word/2010/wordprocessingInk" xmlns:wne="http://schemas.microsoft.com/office/word/2006/wordml" xmlns:wps="http://schemas.microsoft.com/office/word/2010/wordprocessingShape" mc:Ignorable="w14 w15 w16se w16cid w16 w16cex wp14">
   <w:p>
     <w:pPr>
-      <w:pStyle w:val="Header"/>
+      <w:pStyle w:val="Cabealho"/>
     </w:pPr>
   </w:p>
 </w:hdr>
@@ -2187,7 +4779,7 @@
 <w:hdr xmlns:wpc="http://schemas.microsoft.com/office/word/2010/wordprocessingCanvas" xmlns:cx="http://schemas.microsoft.com/office/drawing/2014/chartex" xmlns:cx1="http://schemas.microsoft.com/office/drawing/2015/9/8/chartex" xmlns:cx2="http://schemas.microsoft.com/office/drawing/2015/10/21/chartex" xmlns:cx3="http://schemas.microsoft.com/office/drawing/2016/5/9/chartex" xmlns:cx4="http://schemas.microsoft.com/office/drawing/2016/5/10/chartex" xmlns:cx5="http://schemas.microsoft.com/office/drawing/2016/5/11/chartex" xmlns:cx6="http://schemas.microsoft.com/office/drawing/2016/5/12/chartex" xmlns:cx7="http://schemas.microsoft.com/office/drawing/2016/5/13/chartex" xmlns:cx8="http://schemas.microsoft.com/office/drawing/2016/5/14/chartex" xmlns:mc="http://schemas.openxmlformats.org/markup-compatibility/2006" xmlns:aink="http://schemas.microsoft.com/office/drawing/2016/ink" xmlns:am3d="http://schemas.microsoft.com/office/drawing/2017/model3d" xmlns:o="urn:schemas-microsoft-com:office:office" xmlns:r="http://schemas.openxmlformats.org/officeDocument/2006/relationships" xmlns:m="http://schemas.openxmlformats.org/officeDocument/2006/math" xmlns:v="urn:schemas-microsoft-com:vml" xmlns:wp14="http://schemas.microsoft.com/office/word/2010/wordprocessingDrawing" xmlns:wp="http://schemas.openxmlformats.org/drawingml/2006/wordprocessingDrawing" xmlns:w10="urn:schemas-microsoft-com:office:word" xmlns:w="http://schemas.openxmlformats.org/wordprocessingml/2006/main" xmlns:w14="http://schemas.microsoft.com/office/word/2010/wordml" xmlns:w15="http://schemas.microsoft.com/office/word/2012/wordml" xmlns:w16cex="http://schemas.microsoft.com/office/word/2018/wordml/cex" xmlns:w16cid="http://schemas.microsoft.com/office/word/2016/wordml/cid" xmlns:w16="http://schemas.microsoft.com/office/word/2018/wordml" xmlns:w16se="http://schemas.microsoft.com/office/word/2015/wordml/symex" xmlns:wpg="http://schemas.microsoft.com/office/word/2010/wordprocessingGroup" xmlns:wpi="http://schemas.microsoft.com/office/word/2010/wordprocessingInk" xmlns:wne="http://schemas.microsoft.com/office/word/2006/wordml" xmlns:wps="http://schemas.microsoft.com/office/word/2010/wordprocessingShape" mc:Ignorable="w14 w15 w16se w16cid w16 w16cex wp14">
   <w:p>
     <w:pPr>
-      <w:pStyle w:val="Header"/>
+      <w:pStyle w:val="Cabealho"/>
       <w:jc w:val="right"/>
     </w:pPr>
     <w:r>
@@ -2201,7 +4793,7 @@
 <w:hdr xmlns:wpc="http://schemas.microsoft.com/office/word/2010/wordprocessingCanvas" xmlns:cx="http://schemas.microsoft.com/office/drawing/2014/chartex" xmlns:cx1="http://schemas.microsoft.com/office/drawing/2015/9/8/chartex" xmlns:cx2="http://schemas.microsoft.com/office/drawing/2015/10/21/chartex" xmlns:cx3="http://schemas.microsoft.com/office/drawing/2016/5/9/chartex" xmlns:cx4="http://schemas.microsoft.com/office/drawing/2016/5/10/chartex" xmlns:cx5="http://schemas.microsoft.com/office/drawing/2016/5/11/chartex" xmlns:cx6="http://schemas.microsoft.com/office/drawing/2016/5/12/chartex" xmlns:cx7="http://schemas.microsoft.com/office/drawing/2016/5/13/chartex" xmlns:cx8="http://schemas.microsoft.com/office/drawing/2016/5/14/chartex" xmlns:mc="http://schemas.openxmlformats.org/markup-compatibility/2006" xmlns:aink="http://schemas.microsoft.com/office/drawing/2016/ink" xmlns:am3d="http://schemas.microsoft.com/office/drawing/2017/model3d" xmlns:o="urn:schemas-microsoft-com:office:office" xmlns:r="http://schemas.openxmlformats.org/officeDocument/2006/relationships" xmlns:m="http://schemas.openxmlformats.org/officeDocument/2006/math" xmlns:v="urn:schemas-microsoft-com:vml" xmlns:wp14="http://schemas.microsoft.com/office/word/2010/wordprocessingDrawing" xmlns:wp="http://schemas.openxmlformats.org/drawingml/2006/wordprocessingDrawing" xmlns:w10="urn:schemas-microsoft-com:office:word" xmlns:w="http://schemas.openxmlformats.org/wordprocessingml/2006/main" xmlns:w14="http://schemas.microsoft.com/office/word/2010/wordml" xmlns:w15="http://schemas.microsoft.com/office/word/2012/wordml" xmlns:w16cex="http://schemas.microsoft.com/office/word/2018/wordml/cex" xmlns:w16cid="http://schemas.microsoft.com/office/word/2016/wordml/cid" xmlns:w16="http://schemas.microsoft.com/office/word/2018/wordml" xmlns:w16se="http://schemas.microsoft.com/office/word/2015/wordml/symex" xmlns:wpg="http://schemas.microsoft.com/office/word/2010/wordprocessingGroup" xmlns:wpi="http://schemas.microsoft.com/office/word/2010/wordprocessingInk" xmlns:wne="http://schemas.microsoft.com/office/word/2006/wordml" xmlns:wps="http://schemas.microsoft.com/office/word/2010/wordprocessingShape" mc:Ignorable="w14 w15 w16se w16cid w16 w16cex wp14">
   <w:p>
     <w:pPr>
-      <w:pStyle w:val="Header"/>
+      <w:pStyle w:val="Cabealho"/>
     </w:pPr>
   </w:p>
 </w:hdr>
@@ -2975,13 +5567,13 @@
       <w:lang w:eastAsia="zh-CN"/>
     </w:rPr>
   </w:style>
-  <w:style w:type="character" w:default="1" w:styleId="DefaultParagraphFont">
+  <w:style w:type="character" w:default="1" w:styleId="Tipodeletrapredefinidodopargrafo">
     <w:name w:val="Default Paragraph Font"/>
     <w:uiPriority w:val="1"/>
     <w:semiHidden/>
     <w:unhideWhenUsed/>
   </w:style>
-  <w:style w:type="table" w:default="1" w:styleId="TableNormal">
+  <w:style w:type="table" w:default="1" w:styleId="Tabelanormal">
     <w:name w:val="Normal Table"/>
     <w:uiPriority w:val="99"/>
     <w:semiHidden/>
@@ -2996,7 +5588,7 @@
       </w:tblCellMar>
     </w:tblPr>
   </w:style>
-  <w:style w:type="numbering" w:default="1" w:styleId="NoList">
+  <w:style w:type="numbering" w:default="1" w:styleId="Semlista">
     <w:name w:val="No List"/>
     <w:uiPriority w:val="99"/>
     <w:semiHidden/>
@@ -3103,10 +5695,10 @@
       <w:lang w:val="pt-PT"/>
     </w:rPr>
   </w:style>
-  <w:style w:type="character" w:styleId="PageNumber">
+  <w:style w:type="character" w:styleId="Nmerodepgina">
     <w:name w:val="page number"/>
   </w:style>
-  <w:style w:type="character" w:styleId="Hyperlink">
+  <w:style w:type="character" w:styleId="Hiperligao">
     <w:name w:val="Hyperlink"/>
     <w:rPr>
       <w:color w:val="000080"/>
@@ -3130,18 +5722,18 @@
       <w:szCs w:val="32"/>
     </w:rPr>
   </w:style>
-  <w:style w:type="paragraph" w:styleId="BodyText">
+  <w:style w:type="paragraph" w:styleId="Corpodetexto">
     <w:name w:val="Body Text"/>
     <w:basedOn w:val="Normal"/>
   </w:style>
-  <w:style w:type="paragraph" w:styleId="List">
+  <w:style w:type="paragraph" w:styleId="Lista">
     <w:name w:val="List"/>
-    <w:basedOn w:val="BodyText"/>
+    <w:basedOn w:val="Corpodetexto"/>
     <w:rPr>
       <w:rFonts w:cs="Droid Sans Devanagari"/>
     </w:rPr>
   </w:style>
-  <w:style w:type="paragraph" w:styleId="Caption">
+  <w:style w:type="paragraph" w:styleId="Legenda">
     <w:name w:val="caption"/>
     <w:basedOn w:val="Normal"/>
     <w:qFormat/>
@@ -3189,7 +5781,7 @@
       <w:lang w:val="en-US"/>
     </w:rPr>
   </w:style>
-  <w:style w:type="paragraph" w:styleId="Subtitle">
+  <w:style w:type="paragraph" w:styleId="Subttulo">
     <w:name w:val="Subtitle"/>
     <w:basedOn w:val="Normal"/>
     <w:next w:val="Normal"/>
@@ -3204,7 +5796,7 @@
       <w:szCs w:val="24"/>
     </w:rPr>
   </w:style>
-  <w:style w:type="paragraph" w:styleId="Header">
+  <w:style w:type="paragraph" w:styleId="Cabealho">
     <w:name w:val="header"/>
     <w:basedOn w:val="Normal"/>
     <w:pPr>
@@ -3214,7 +5806,7 @@
       </w:tabs>
     </w:pPr>
   </w:style>
-  <w:style w:type="paragraph" w:styleId="Footer">
+  <w:style w:type="paragraph" w:styleId="Rodap">
     <w:name w:val="footer"/>
     <w:basedOn w:val="Normal"/>
     <w:pPr>
@@ -3226,9 +5818,9 @@
   </w:style>
   <w:style w:type="paragraph" w:customStyle="1" w:styleId="FrameContents">
     <w:name w:val="Frame Contents"/>
-    <w:basedOn w:val="BodyText"/>
+    <w:basedOn w:val="Corpodetexto"/>
   </w:style>
-  <w:style w:type="paragraph" w:styleId="ListParagraph">
+  <w:style w:type="paragraph" w:styleId="PargrafodaLista">
     <w:name w:val="List Paragraph"/>
     <w:basedOn w:val="Normal"/>
     <w:qFormat/>
@@ -3242,6 +5834,22 @@
       <w:sz w:val="20"/>
       <w:szCs w:val="20"/>
     </w:rPr>
+  </w:style>
+  <w:style w:type="table" w:styleId="TabelacomGrelha">
+    <w:name w:val="Table Grid"/>
+    <w:basedOn w:val="Tabelanormal"/>
+    <w:uiPriority w:val="59"/>
+    <w:rsid w:val="00BC23A5"/>
+    <w:tblPr>
+      <w:tblBorders>
+        <w:top w:val="single" w:sz="4" w:space="0" w:color="auto"/>
+        <w:left w:val="single" w:sz="4" w:space="0" w:color="auto"/>
+        <w:bottom w:val="single" w:sz="4" w:space="0" w:color="auto"/>
+        <w:right w:val="single" w:sz="4" w:space="0" w:color="auto"/>
+        <w:insideH w:val="single" w:sz="4" w:space="0" w:color="auto"/>
+        <w:insideV w:val="single" w:sz="4" w:space="0" w:color="auto"/>
+      </w:tblBorders>
+    </w:tblPr>
   </w:style>
 </w:styles>
 </file>

</xml_diff>

<commit_message>
update proposta de projeto
adorava saber escrever
</commit_message>
<xml_diff>
--- a/template_proposta_Projeto_2020_21.docx
+++ b/template_proposta_Projeto_2020_21.docx
@@ -219,7 +219,25 @@
           <w:sz w:val="24"/>
           <w:szCs w:val="24"/>
         </w:rPr>
-        <w:t xml:space="preserve"> 04</w:t>
+        <w:t xml:space="preserve"> </w:t>
+      </w:r>
+      <w:r>
+        <w:rPr>
+          <w:rFonts w:ascii="Trebuchet MS" w:hAnsi="Trebuchet MS" w:cs="Helvetica"/>
+          <w:color w:val="000000"/>
+          <w:sz w:val="24"/>
+          <w:szCs w:val="24"/>
+        </w:rPr>
+        <w:t>PL2 - G</w:t>
+      </w:r>
+      <w:r>
+        <w:rPr>
+          <w:rFonts w:ascii="Trebuchet MS" w:hAnsi="Trebuchet MS" w:cs="Helvetica"/>
+          <w:color w:val="000000"/>
+          <w:sz w:val="24"/>
+          <w:szCs w:val="24"/>
+        </w:rPr>
+        <w:t>04</w:t>
       </w:r>
     </w:p>
     <w:p>
@@ -563,27 +581,7 @@
           <w:sz w:val="24"/>
           <w:szCs w:val="24"/>
         </w:rPr>
-        <w:t xml:space="preserve">Conta </w:t>
-      </w:r>
-      <w:proofErr w:type="spellStart"/>
-      <w:r>
-        <w:rPr>
-          <w:rFonts w:ascii="Trebuchet MS" w:hAnsi="Trebuchet MS" w:cs="Helvetica"/>
-          <w:color w:val="000000"/>
-          <w:sz w:val="24"/>
-          <w:szCs w:val="24"/>
-        </w:rPr>
-        <w:t>Github</w:t>
-      </w:r>
-      <w:proofErr w:type="spellEnd"/>
-      <w:r>
-        <w:rPr>
-          <w:rFonts w:ascii="Trebuchet MS" w:hAnsi="Trebuchet MS" w:cs="Helvetica"/>
-          <w:color w:val="000000"/>
-          <w:sz w:val="24"/>
-          <w:szCs w:val="24"/>
-        </w:rPr>
-        <w:t xml:space="preserve"> e credenciais:</w:t>
+        <w:t>Conta Github e credenciais:</w:t>
       </w:r>
     </w:p>
     <w:p>
@@ -720,7 +718,6 @@
         </w:rPr>
         <w:t xml:space="preserve">Conta </w:t>
       </w:r>
-      <w:proofErr w:type="spellStart"/>
       <w:r>
         <w:rPr>
           <w:rFonts w:ascii="Trebuchet MS" w:hAnsi="Trebuchet MS" w:cs="Helvetica"/>
@@ -730,7 +727,6 @@
         </w:rPr>
         <w:t>Jira</w:t>
       </w:r>
-      <w:proofErr w:type="spellEnd"/>
       <w:r>
         <w:rPr>
           <w:rFonts w:ascii="Trebuchet MS" w:hAnsi="Trebuchet MS" w:cs="Helvetica"/>
@@ -909,7 +905,6 @@
           <w:lang w:val="en-GB" w:eastAsia="en-US"/>
         </w:rPr>
       </w:pPr>
-      <w:proofErr w:type="spellStart"/>
       <w:r>
         <w:rPr>
           <w:rFonts w:ascii="Carlito" w:hAnsi="Carlito" w:cs="Carlito"/>
@@ -919,33 +914,8 @@
           <w:szCs w:val="28"/>
           <w:lang w:val="en-GB" w:eastAsia="en-US"/>
         </w:rPr>
-        <w:t>Descrição</w:t>
-      </w:r>
-      <w:proofErr w:type="spellEnd"/>
-      <w:r>
-        <w:rPr>
-          <w:rFonts w:ascii="Carlito" w:hAnsi="Carlito" w:cs="Carlito"/>
-          <w:b/>
-          <w:color w:val="1F4E79" w:themeColor="accent1" w:themeShade="80"/>
-          <w:sz w:val="28"/>
-          <w:szCs w:val="28"/>
-          <w:lang w:val="en-GB" w:eastAsia="en-US"/>
-        </w:rPr>
-        <w:t xml:space="preserve"> do </w:t>
-      </w:r>
-      <w:proofErr w:type="spellStart"/>
-      <w:r>
-        <w:rPr>
-          <w:rFonts w:ascii="Carlito" w:hAnsi="Carlito" w:cs="Carlito"/>
-          <w:b/>
-          <w:color w:val="1F4E79" w:themeColor="accent1" w:themeShade="80"/>
-          <w:sz w:val="28"/>
-          <w:szCs w:val="28"/>
-          <w:lang w:val="en-GB" w:eastAsia="en-US"/>
-        </w:rPr>
-        <w:t>Projeto</w:t>
-      </w:r>
-      <w:proofErr w:type="spellEnd"/>
+        <w:t>Descrição do Projeto</w:t>
+      </w:r>
     </w:p>
     <w:p/>
     <w:p>
@@ -1117,7 +1087,6 @@
           <w:lang w:val="en-GB" w:eastAsia="en-US"/>
         </w:rPr>
       </w:pPr>
-      <w:proofErr w:type="spellStart"/>
       <w:r>
         <w:rPr>
           <w:rFonts w:ascii="Carlito" w:hAnsi="Carlito" w:cs="Carlito"/>
@@ -1129,26 +1098,43 @@
         </w:rPr>
         <w:t>Objetivos</w:t>
       </w:r>
-      <w:proofErr w:type="spellEnd"/>
     </w:p>
     <w:p/>
     <w:p>
       <w:r>
+        <w:rPr>
+          <w:highlight w:val="yellow"/>
+        </w:rPr>
         <w:t>Elaborar uma</w:t>
       </w:r>
       <w:r>
+        <w:rPr>
+          <w:highlight w:val="yellow"/>
+        </w:rPr>
         <w:t xml:space="preserve"> descrição do p</w:t>
       </w:r>
       <w:r>
+        <w:rPr>
+          <w:highlight w:val="yellow"/>
+        </w:rPr>
         <w:t>rojeto proposto e dos seus obje</w:t>
       </w:r>
       <w:r>
+        <w:rPr>
+          <w:highlight w:val="yellow"/>
+        </w:rPr>
         <w:t>tivos</w:t>
       </w:r>
       <w:r>
+        <w:rPr>
+          <w:highlight w:val="yellow"/>
+        </w:rPr>
         <w:t xml:space="preserve"> principais</w:t>
       </w:r>
       <w:r>
+        <w:rPr>
+          <w:highlight w:val="yellow"/>
+        </w:rPr>
         <w:t>.</w:t>
       </w:r>
     </w:p>
@@ -1250,31 +1236,13 @@
                 <w:szCs w:val="21"/>
               </w:rPr>
             </w:pPr>
-            <w:proofErr w:type="spellStart"/>
-            <w:r>
-              <w:rPr>
-                <w:sz w:val="21"/>
-                <w:szCs w:val="21"/>
-              </w:rPr>
-              <w:t>App</w:t>
-            </w:r>
-            <w:proofErr w:type="spellEnd"/>
-            <w:r>
-              <w:rPr>
-                <w:sz w:val="21"/>
-                <w:szCs w:val="21"/>
-              </w:rPr>
-              <w:t xml:space="preserve"> </w:t>
-            </w:r>
-            <w:proofErr w:type="spellStart"/>
-            <w:r>
-              <w:rPr>
-                <w:sz w:val="21"/>
-                <w:szCs w:val="21"/>
-              </w:rPr>
-              <w:t>Android</w:t>
-            </w:r>
-            <w:proofErr w:type="spellEnd"/>
+            <w:r>
+              <w:rPr>
+                <w:sz w:val="21"/>
+                <w:szCs w:val="21"/>
+              </w:rPr>
+              <w:t>App Android</w:t>
+            </w:r>
           </w:p>
         </w:tc>
       </w:tr>
@@ -1328,7 +1296,6 @@
                 <w:szCs w:val="21"/>
               </w:rPr>
             </w:pPr>
-            <w:proofErr w:type="spellStart"/>
             <w:r>
               <w:rPr>
                 <w:sz w:val="21"/>
@@ -1336,7 +1303,6 @@
               </w:rPr>
               <w:t>Back-Office</w:t>
             </w:r>
-            <w:proofErr w:type="spellEnd"/>
           </w:p>
         </w:tc>
         <w:tc>
@@ -1352,21 +1318,12 @@
                 <w:szCs w:val="21"/>
               </w:rPr>
             </w:pPr>
-            <w:proofErr w:type="spellStart"/>
-            <w:r>
-              <w:rPr>
-                <w:sz w:val="21"/>
-                <w:szCs w:val="21"/>
-              </w:rPr>
-              <w:t>Front</w:t>
-            </w:r>
-            <w:proofErr w:type="spellEnd"/>
-            <w:r>
-              <w:rPr>
-                <w:sz w:val="21"/>
-                <w:szCs w:val="21"/>
-              </w:rPr>
-              <w:t>-Office</w:t>
+            <w:r>
+              <w:rPr>
+                <w:sz w:val="21"/>
+                <w:szCs w:val="21"/>
+              </w:rPr>
+              <w:t>Front-Office</w:t>
             </w:r>
           </w:p>
         </w:tc>
@@ -1490,11 +1447,7 @@
               </w:rPr>
             </w:pPr>
             <w:r>
-              <w:rPr>
-                <w:sz w:val="21"/>
-                <w:szCs w:val="21"/>
-              </w:rPr>
-              <w:t>Recursos Humanos (??)</w:t>
+              <w:t>Utilizadores</w:t>
             </w:r>
           </w:p>
         </w:tc>
@@ -1516,7 +1469,14 @@
                 <w:sz w:val="21"/>
                 <w:szCs w:val="21"/>
               </w:rPr>
-              <w:t>Gestão de Utilizadores</w:t>
+              <w:t xml:space="preserve">Gestão de </w:t>
+            </w:r>
+            <w:r>
+              <w:rPr>
+                <w:sz w:val="21"/>
+                <w:szCs w:val="21"/>
+              </w:rPr>
+              <w:t>Leitores</w:t>
             </w:r>
           </w:p>
         </w:tc>
@@ -1619,14 +1579,7 @@
                 <w:sz w:val="21"/>
                 <w:szCs w:val="21"/>
               </w:rPr>
-              <w:t xml:space="preserve">Funcionários e </w:t>
-            </w:r>
-            <w:r>
-              <w:rPr>
-                <w:sz w:val="21"/>
-                <w:szCs w:val="21"/>
-              </w:rPr>
-              <w:t>Leitores</w:t>
+              <w:t>Funcionários</w:t>
             </w:r>
           </w:p>
         </w:tc>
@@ -2134,23 +2087,7 @@
                 <w:sz w:val="21"/>
                 <w:szCs w:val="21"/>
               </w:rPr>
-              <w:t xml:space="preserve">(por obras, exemplares, autores e </w:t>
-            </w:r>
-            <w:proofErr w:type="spellStart"/>
-            <w:r>
-              <w:rPr>
-                <w:sz w:val="21"/>
-                <w:szCs w:val="21"/>
-              </w:rPr>
-              <w:t>cdu’s</w:t>
-            </w:r>
-            <w:proofErr w:type="spellEnd"/>
-            <w:r>
-              <w:rPr>
-                <w:sz w:val="21"/>
-                <w:szCs w:val="21"/>
-              </w:rPr>
-              <w:t>)</w:t>
+              <w:t>(por obras, exemplares, autores e cdu’s)</w:t>
             </w:r>
           </w:p>
         </w:tc>
@@ -3575,21 +3512,7 @@
                 <w:sz w:val="21"/>
                 <w:szCs w:val="21"/>
               </w:rPr>
-              <w:t>Disponibilidade d</w:t>
-            </w:r>
-            <w:r>
-              <w:rPr>
-                <w:sz w:val="21"/>
-                <w:szCs w:val="21"/>
-              </w:rPr>
-              <w:t xml:space="preserve">e Posto de Trabalho </w:t>
-            </w:r>
-            <w:r>
-              <w:rPr>
-                <w:sz w:val="21"/>
-                <w:szCs w:val="21"/>
-              </w:rPr>
-              <w:t>(Notificações)</w:t>
+              <w:t>Disponibilidade de Posto de Trabalho (Notificações)</w:t>
             </w:r>
           </w:p>
         </w:tc>
@@ -3654,6 +3577,11 @@
         </w:tc>
       </w:tr>
     </w:tbl>
+    <w:p/>
+    <w:p/>
+    <w:p/>
+    <w:p/>
+    <w:p/>
     <w:p/>
     <w:p/>
     <w:p/>
@@ -3709,7 +3637,6 @@
           <w:lang w:val="en-GB" w:eastAsia="en-US"/>
         </w:rPr>
       </w:pPr>
-      <w:proofErr w:type="spellStart"/>
       <w:r>
         <w:rPr>
           <w:rFonts w:ascii="Carlito" w:hAnsi="Carlito" w:cs="Carlito"/>
@@ -3719,9 +3646,9 @@
           <w:szCs w:val="28"/>
           <w:lang w:val="en-GB" w:eastAsia="en-US"/>
         </w:rPr>
+        <w:lastRenderedPageBreak/>
         <w:t>Atividades</w:t>
       </w:r>
-      <w:proofErr w:type="spellEnd"/>
       <w:r>
         <w:rPr>
           <w:rFonts w:ascii="Carlito" w:hAnsi="Carlito" w:cs="Carlito"/>
@@ -3731,21 +3658,8 @@
           <w:szCs w:val="28"/>
           <w:lang w:val="en-GB" w:eastAsia="en-US"/>
         </w:rPr>
-        <w:t xml:space="preserve"> a </w:t>
-      </w:r>
-      <w:proofErr w:type="spellStart"/>
-      <w:r>
-        <w:rPr>
-          <w:rFonts w:ascii="Carlito" w:hAnsi="Carlito" w:cs="Carlito"/>
-          <w:b/>
-          <w:color w:val="1F4E79" w:themeColor="accent1" w:themeShade="80"/>
-          <w:sz w:val="28"/>
-          <w:szCs w:val="28"/>
-          <w:lang w:val="en-GB" w:eastAsia="en-US"/>
-        </w:rPr>
-        <w:t>Realizar</w:t>
-      </w:r>
-      <w:proofErr w:type="spellEnd"/>
+        <w:t xml:space="preserve"> a Realizar</w:t>
+      </w:r>
     </w:p>
     <w:p/>
     <w:p>
@@ -3765,102 +3679,94 @@
     </w:p>
     <w:p>
       <w:r>
-        <w:lastRenderedPageBreak/>
         <w:t>T3 – Levantamento de requisitos</w:t>
       </w:r>
     </w:p>
     <w:p>
       <w:r>
-        <w:t xml:space="preserve">T4 – </w:t>
-      </w:r>
-      <w:proofErr w:type="spellStart"/>
-      <w:r>
-        <w:t>User</w:t>
-      </w:r>
-      <w:proofErr w:type="spellEnd"/>
+        <w:t>T4 –</w:t>
+      </w:r>
       <w:r>
         <w:t xml:space="preserve"> </w:t>
       </w:r>
-      <w:proofErr w:type="spellStart"/>
-      <w:r>
-        <w:t>Stories</w:t>
-      </w:r>
-      <w:proofErr w:type="spellEnd"/>
+      <w:r>
+        <w:t>Casos de Uso</w:t>
+      </w:r>
+    </w:p>
+    <w:p>
+      <w:r>
+        <w:t>T</w:t>
+      </w:r>
+      <w:r>
+        <w:t>5</w:t>
+      </w:r>
+      <w:r>
+        <w:t xml:space="preserve"> – Análise de dados</w:t>
+      </w:r>
+    </w:p>
+    <w:p>
+      <w:r>
+        <w:t xml:space="preserve">T6 </w:t>
+      </w:r>
+      <w:r>
+        <w:t>–</w:t>
+      </w:r>
+      <w:r>
+        <w:t xml:space="preserve"> Mockups</w:t>
+      </w:r>
+      <w:r>
+        <w:t>/Wireframes</w:t>
+      </w:r>
+    </w:p>
+    <w:p>
+      <w:r>
+        <w:t>T</w:t>
+      </w:r>
+      <w:r>
+        <w:t>7</w:t>
+      </w:r>
+      <w:r>
+        <w:t xml:space="preserve"> – Outros elementos relevantes</w:t>
+      </w:r>
+    </w:p>
+    <w:p>
+      <w:r>
+        <w:t>T</w:t>
+      </w:r>
+      <w:r>
+        <w:t>8</w:t>
+      </w:r>
+      <w:r>
+        <w:t xml:space="preserve"> – Implementação</w:t>
+      </w:r>
+    </w:p>
+    <w:p>
+      <w:r>
+        <w:rPr>
+          <w:bCs/>
+        </w:rPr>
+        <w:t>T</w:t>
+      </w:r>
+      <w:r>
+        <w:rPr>
+          <w:bCs/>
+        </w:rPr>
+        <w:t>9</w:t>
+      </w:r>
+      <w:r>
+        <w:rPr>
+          <w:bCs/>
+        </w:rPr>
+        <w:t xml:space="preserve"> -</w:t>
+      </w:r>
       <w:r>
         <w:t xml:space="preserve"> </w:t>
       </w:r>
       <w:r>
-        <w:t>OU</w:t>
-      </w:r>
-      <w:r>
-        <w:t xml:space="preserve"> Casos de Uso</w:t>
-      </w:r>
-    </w:p>
-    <w:p>
-      <w:r>
-        <w:t>T</w:t>
-      </w:r>
-      <w:r>
-        <w:t>5</w:t>
-      </w:r>
-      <w:r>
-        <w:t xml:space="preserve"> – Análise de dados</w:t>
-      </w:r>
-    </w:p>
-    <w:p>
-      <w:r>
-        <w:t xml:space="preserve">T6 - </w:t>
-      </w:r>
-      <w:proofErr w:type="spellStart"/>
-      <w:r>
-        <w:t>Mockups</w:t>
-      </w:r>
-      <w:proofErr w:type="spellEnd"/>
-    </w:p>
-    <w:p>
-      <w:r>
-        <w:t>T</w:t>
-      </w:r>
-      <w:r>
-        <w:t>7</w:t>
-      </w:r>
-      <w:r>
-        <w:t xml:space="preserve"> – Outros elementos relevantes</w:t>
-      </w:r>
-    </w:p>
-    <w:p/>
-    <w:p>
-      <w:r>
-        <w:t>T</w:t>
-      </w:r>
-      <w:r>
-        <w:t>8</w:t>
-      </w:r>
-      <w:r>
-        <w:t xml:space="preserve"> – Implementação / desenvolvimento</w:t>
-      </w:r>
-    </w:p>
-    <w:p>
-      <w:r>
-        <w:rPr>
-          <w:bCs/>
-        </w:rPr>
-        <w:t>T</w:t>
-      </w:r>
-      <w:r>
-        <w:rPr>
-          <w:bCs/>
-        </w:rPr>
-        <w:t>9</w:t>
-      </w:r>
-      <w:r>
-        <w:rPr>
-          <w:bCs/>
-        </w:rPr>
-        <w:t xml:space="preserve"> -</w:t>
-      </w:r>
-      <w:r>
-        <w:t xml:space="preserve"> Escrita do relatório de projeto</w:t>
+        <w:t>Desenvolvimento</w:t>
+      </w:r>
+      <w:r>
+        <w:t xml:space="preserve"> do relatório de projeto</w:t>
       </w:r>
     </w:p>
     <w:p/>
@@ -3886,7 +3792,6 @@
           <w:lang w:val="en-GB" w:eastAsia="en-US"/>
         </w:rPr>
       </w:pPr>
-      <w:proofErr w:type="spellStart"/>
       <w:r>
         <w:rPr>
           <w:rFonts w:ascii="Carlito" w:hAnsi="Carlito" w:cs="Carlito"/>
@@ -3918,9 +3823,8 @@
           <w:szCs w:val="28"/>
           <w:lang w:val="en-GB" w:eastAsia="en-US"/>
         </w:rPr>
-        <w:t>o</w:t>
-      </w:r>
-      <w:proofErr w:type="spellEnd"/>
+        <w:t>o de Requisitos</w:t>
+      </w:r>
       <w:r>
         <w:rPr>
           <w:rFonts w:ascii="Carlito" w:hAnsi="Carlito" w:cs="Carlito"/>
@@ -3930,92 +3834,67 @@
           <w:szCs w:val="28"/>
           <w:lang w:val="en-GB" w:eastAsia="en-US"/>
         </w:rPr>
-        <w:t xml:space="preserve"> de </w:t>
-      </w:r>
-      <w:proofErr w:type="spellStart"/>
-      <w:r>
-        <w:rPr>
-          <w:rFonts w:ascii="Carlito" w:hAnsi="Carlito" w:cs="Carlito"/>
-          <w:b/>
-          <w:color w:val="1F4E79" w:themeColor="accent1" w:themeShade="80"/>
-          <w:sz w:val="28"/>
-          <w:szCs w:val="28"/>
-          <w:lang w:val="en-GB" w:eastAsia="en-US"/>
-        </w:rPr>
-        <w:t>Requisitos</w:t>
-      </w:r>
-      <w:proofErr w:type="spellEnd"/>
-      <w:r>
-        <w:rPr>
-          <w:rFonts w:ascii="Carlito" w:hAnsi="Carlito" w:cs="Carlito"/>
-          <w:b/>
-          <w:color w:val="1F4E79" w:themeColor="accent1" w:themeShade="80"/>
-          <w:sz w:val="28"/>
-          <w:szCs w:val="28"/>
-          <w:lang w:val="en-GB" w:eastAsia="en-US"/>
-        </w:rPr>
-        <w:t xml:space="preserve"> </w:t>
-      </w:r>
-      <w:proofErr w:type="spellStart"/>
-      <w:r>
-        <w:rPr>
-          <w:rFonts w:ascii="Carlito" w:hAnsi="Carlito" w:cs="Carlito"/>
-          <w:b/>
-          <w:color w:val="1F4E79" w:themeColor="accent1" w:themeShade="80"/>
-          <w:sz w:val="28"/>
-          <w:szCs w:val="28"/>
-          <w:lang w:val="en-GB" w:eastAsia="en-US"/>
-        </w:rPr>
-        <w:t>Principais</w:t>
-      </w:r>
-      <w:proofErr w:type="spellEnd"/>
+        <w:t xml:space="preserve"> Principais</w:t>
+      </w:r>
     </w:p>
     <w:p/>
     <w:p>
-      <w:r>
-        <w:t>Neste tópico devem especificar entre 1 a 3 requisitos relevantes por componente de projeto (</w:t>
-      </w:r>
-      <w:proofErr w:type="spellStart"/>
-      <w:r>
-        <w:t>Front</w:t>
-      </w:r>
-      <w:proofErr w:type="spellEnd"/>
-      <w:r>
-        <w:t xml:space="preserve">-Office, </w:t>
-      </w:r>
-      <w:proofErr w:type="spellStart"/>
-      <w:r>
-        <w:t>Back-Office</w:t>
-      </w:r>
-      <w:proofErr w:type="spellEnd"/>
-      <w:r>
-        <w:t xml:space="preserve"> e </w:t>
-      </w:r>
-      <w:proofErr w:type="spellStart"/>
-      <w:r>
-        <w:t>App</w:t>
-      </w:r>
-      <w:proofErr w:type="spellEnd"/>
-      <w:r>
-        <w:t>).</w:t>
+      <w:pPr>
+        <w:rPr>
+          <w:highlight w:val="yellow"/>
+        </w:rPr>
+      </w:pPr>
+      <w:r>
+        <w:rPr>
+          <w:highlight w:val="yellow"/>
+        </w:rPr>
+        <w:t>Neste tópico devem especificar entre 1 a 3 requisitos relevantes por componente de projeto (Front-Office, Back-Office e App).</w:t>
+      </w:r>
+    </w:p>
+    <w:p>
+      <w:pPr>
+        <w:rPr>
+          <w:highlight w:val="yellow"/>
+        </w:rPr>
+      </w:pPr>
+    </w:p>
+    <w:p>
+      <w:r>
+        <w:rPr>
+          <w:highlight w:val="yellow"/>
+        </w:rPr>
+        <w:t>Devem ser especificados o tipo de requisitos e justificar a conformidade com os requisitos obrigatórios estabelecidos.</w:t>
       </w:r>
     </w:p>
     <w:p/>
     <w:p>
-      <w:pPr>
-        <w:rPr>
-          <w:sz w:val="20"/>
-          <w:szCs w:val="20"/>
-        </w:rPr>
-      </w:pPr>
-      <w:r>
-        <w:t>Devem ser especificados o tipo de requisitos e justificar a conformidade com os requisitos obrigatórios estabelecidos.</w:t>
+      <w:r>
+        <w:t>No Front-Office iram ser de</w:t>
+      </w:r>
+      <w:r>
+        <w:t>senvolvidos</w:t>
+      </w:r>
+      <w:r>
+        <w:t>(…)</w:t>
       </w:r>
     </w:p>
     <w:p/>
-    <w:p/>
-    <w:p/>
-    <w:p/>
+    <w:p>
+      <w:r>
+        <w:t xml:space="preserve">No Back-Office </w:t>
+      </w:r>
+      <w:r>
+        <w:t xml:space="preserve">vai existir a gestão dos utilizadores, sendo neste sistema os funcionários e os clientes. A gestão das diferentes obras detalhadas com as devidas associações a clientes e a sua disponibilidade para requisição/empréstimo. Por fim, a organização da área de impressão e/ou fotocópias. </w:t>
+      </w:r>
+    </w:p>
+    <w:p>
+      <w:r>
+        <w:t>A aplicação móvel terá um uso mais direcionado para o utilizador final (cliente)</w:t>
+      </w:r>
+      <w:r>
+        <w:t xml:space="preserve"> onde os mesmos podem requisitar livros ou fotocópias/impressões e receberão também notificações sobre a disponibilidade das obras existentes na base de dados.</w:t>
+      </w:r>
+    </w:p>
     <w:p/>
     <w:p/>
     <w:p>
@@ -4066,7 +3945,6 @@
           <w:lang w:val="en-GB" w:eastAsia="en-US"/>
         </w:rPr>
       </w:pPr>
-      <w:proofErr w:type="spellStart"/>
       <w:r>
         <w:rPr>
           <w:rFonts w:ascii="Carlito" w:hAnsi="Carlito" w:cs="Carlito"/>
@@ -4076,33 +3954,8 @@
           <w:szCs w:val="28"/>
           <w:lang w:val="en-GB" w:eastAsia="en-US"/>
         </w:rPr>
-        <w:t>Resultados</w:t>
-      </w:r>
-      <w:proofErr w:type="spellEnd"/>
-      <w:r>
-        <w:rPr>
-          <w:rFonts w:ascii="Carlito" w:hAnsi="Carlito" w:cs="Carlito"/>
-          <w:b/>
-          <w:color w:val="1F4E79" w:themeColor="accent1" w:themeShade="80"/>
-          <w:sz w:val="28"/>
-          <w:szCs w:val="28"/>
-          <w:lang w:val="en-GB" w:eastAsia="en-US"/>
-        </w:rPr>
-        <w:t xml:space="preserve"> </w:t>
-      </w:r>
-      <w:proofErr w:type="spellStart"/>
-      <w:r>
-        <w:rPr>
-          <w:rFonts w:ascii="Carlito" w:hAnsi="Carlito" w:cs="Carlito"/>
-          <w:b/>
-          <w:color w:val="1F4E79" w:themeColor="accent1" w:themeShade="80"/>
-          <w:sz w:val="28"/>
-          <w:szCs w:val="28"/>
-          <w:lang w:val="en-GB" w:eastAsia="en-US"/>
-        </w:rPr>
-        <w:t>esperados</w:t>
-      </w:r>
-      <w:proofErr w:type="spellEnd"/>
+        <w:t>Resultados esperados</w:t>
+      </w:r>
     </w:p>
     <w:p>
       <w:pPr>
@@ -4117,47 +3970,11 @@
           <w:lang w:val="en-US"/>
         </w:rPr>
       </w:pPr>
-      <w:proofErr w:type="spellStart"/>
       <w:r>
         <w:rPr>
           <w:lang w:val="en-US"/>
         </w:rPr>
-        <w:t>Descrição</w:t>
-      </w:r>
-      <w:proofErr w:type="spellEnd"/>
-      <w:r>
-        <w:rPr>
-          <w:lang w:val="en-US"/>
-        </w:rPr>
-        <w:t xml:space="preserve"> dos </w:t>
-      </w:r>
-      <w:proofErr w:type="spellStart"/>
-      <w:r>
-        <w:rPr>
-          <w:lang w:val="en-US"/>
-        </w:rPr>
-        <w:t>resultados</w:t>
-      </w:r>
-      <w:proofErr w:type="spellEnd"/>
-      <w:r>
-        <w:rPr>
-          <w:lang w:val="en-US"/>
-        </w:rPr>
-        <w:t xml:space="preserve"> </w:t>
-      </w:r>
-      <w:proofErr w:type="spellStart"/>
-      <w:r>
-        <w:rPr>
-          <w:lang w:val="en-US"/>
-        </w:rPr>
-        <w:t>esperados</w:t>
-      </w:r>
-      <w:proofErr w:type="spellEnd"/>
-      <w:r>
-        <w:rPr>
-          <w:lang w:val="en-US"/>
-        </w:rPr>
-        <w:t>:</w:t>
+        <w:t>Descrição dos resultados esperados:</w:t>
       </w:r>
     </w:p>
     <w:p>
@@ -4174,7 +3991,6 @@
           <w:lang w:val="en-US"/>
         </w:rPr>
       </w:pPr>
-      <w:proofErr w:type="spellStart"/>
       <w:r>
         <w:rPr>
           <w:rFonts w:asciiTheme="minorHAnsi" w:hAnsiTheme="minorHAnsi" w:cstheme="minorHAnsi"/>
@@ -4182,9 +3998,9 @@
           <w:szCs w:val="22"/>
           <w:lang w:val="en-US"/>
         </w:rPr>
+        <w:lastRenderedPageBreak/>
         <w:t>Plataformas</w:t>
       </w:r>
-      <w:proofErr w:type="spellEnd"/>
     </w:p>
     <w:p>
       <w:pPr>
@@ -4231,19 +4047,8 @@
           <w:szCs w:val="22"/>
           <w:lang w:val="en-US"/>
         </w:rPr>
-        <w:t xml:space="preserve">App </w:t>
-      </w:r>
-      <w:proofErr w:type="spellStart"/>
-      <w:r>
-        <w:rPr>
-          <w:rFonts w:asciiTheme="minorHAnsi" w:hAnsiTheme="minorHAnsi" w:cstheme="minorHAnsi"/>
-          <w:sz w:val="22"/>
-          <w:szCs w:val="22"/>
-          <w:lang w:val="en-US"/>
-        </w:rPr>
-        <w:t>Cliente</w:t>
-      </w:r>
-      <w:proofErr w:type="spellEnd"/>
+        <w:t>App Cliente</w:t>
+      </w:r>
     </w:p>
     <w:p>
       <w:pPr>
@@ -4256,7 +4061,6 @@
           <w:lang w:val="en-US"/>
         </w:rPr>
       </w:pPr>
-      <w:proofErr w:type="spellStart"/>
       <w:r>
         <w:rPr>
           <w:rFonts w:asciiTheme="minorHAnsi" w:hAnsiTheme="minorHAnsi" w:cstheme="minorHAnsi"/>
@@ -4273,37 +4077,7 @@
           <w:szCs w:val="22"/>
           <w:lang w:val="en-US"/>
         </w:rPr>
-        <w:t>elatório</w:t>
-      </w:r>
-      <w:proofErr w:type="spellEnd"/>
-      <w:r>
-        <w:rPr>
-          <w:rFonts w:asciiTheme="minorHAnsi" w:hAnsiTheme="minorHAnsi" w:cstheme="minorHAnsi"/>
-          <w:sz w:val="22"/>
-          <w:szCs w:val="22"/>
-          <w:lang w:val="en-US"/>
-        </w:rPr>
-        <w:t xml:space="preserve"> de </w:t>
-      </w:r>
-      <w:proofErr w:type="spellStart"/>
-      <w:r>
-        <w:rPr>
-          <w:rFonts w:asciiTheme="minorHAnsi" w:hAnsiTheme="minorHAnsi" w:cstheme="minorHAnsi"/>
-          <w:sz w:val="22"/>
-          <w:szCs w:val="22"/>
-          <w:lang w:val="en-US"/>
-        </w:rPr>
-        <w:t>projeto</w:t>
-      </w:r>
-      <w:proofErr w:type="spellEnd"/>
-      <w:r>
-        <w:rPr>
-          <w:rFonts w:asciiTheme="minorHAnsi" w:hAnsiTheme="minorHAnsi" w:cstheme="minorHAnsi"/>
-          <w:sz w:val="22"/>
-          <w:szCs w:val="22"/>
-          <w:lang w:val="en-US"/>
-        </w:rPr>
-        <w:t>.</w:t>
+        <w:t>elatório de projeto.</w:t>
       </w:r>
     </w:p>
     <w:p>
@@ -4341,7 +4115,6 @@
           <w:lang w:val="en-GB" w:eastAsia="en-US"/>
         </w:rPr>
       </w:pPr>
-      <w:proofErr w:type="spellStart"/>
       <w:r>
         <w:rPr>
           <w:rFonts w:ascii="Carlito" w:hAnsi="Carlito" w:cs="Carlito"/>
@@ -4351,10 +4124,8 @@
           <w:szCs w:val="28"/>
           <w:lang w:val="en-GB" w:eastAsia="en-US"/>
         </w:rPr>
-        <w:lastRenderedPageBreak/>
         <w:t>Cronograma</w:t>
       </w:r>
-      <w:proofErr w:type="spellEnd"/>
       <w:r>
         <w:rPr>
           <w:rFonts w:ascii="Carlito" w:hAnsi="Carlito" w:cs="Carlito"/>
@@ -4364,21 +4135,8 @@
           <w:szCs w:val="28"/>
           <w:lang w:val="en-GB" w:eastAsia="en-US"/>
         </w:rPr>
-        <w:t xml:space="preserve"> </w:t>
-      </w:r>
-      <w:proofErr w:type="spellStart"/>
-      <w:r>
-        <w:rPr>
-          <w:rFonts w:ascii="Carlito" w:hAnsi="Carlito" w:cs="Carlito"/>
-          <w:b/>
-          <w:color w:val="1F4E79" w:themeColor="accent1" w:themeShade="80"/>
-          <w:sz w:val="28"/>
-          <w:szCs w:val="28"/>
-          <w:lang w:val="en-GB" w:eastAsia="en-US"/>
-        </w:rPr>
-        <w:t>Inicial</w:t>
-      </w:r>
-      <w:proofErr w:type="spellEnd"/>
+        <w:t xml:space="preserve"> Inicial</w:t>
+      </w:r>
     </w:p>
     <w:p/>
     <w:p>
@@ -4461,7 +4219,6 @@
           <w:lang w:val="en-GB" w:eastAsia="en-US"/>
         </w:rPr>
       </w:pPr>
-      <w:proofErr w:type="spellStart"/>
       <w:r>
         <w:rPr>
           <w:rFonts w:ascii="Carlito" w:hAnsi="Carlito" w:cs="Carlito"/>
@@ -4473,7 +4230,6 @@
         </w:rPr>
         <w:t>Referências</w:t>
       </w:r>
-      <w:proofErr w:type="spellEnd"/>
     </w:p>
     <w:p>
       <w:pPr>
@@ -4675,7 +4431,7 @@
               <v:stroke joinstyle="miter"/>
               <v:path gradientshapeok="t" o:connecttype="rect"/>
             </v:shapetype>
-            <v:shape id="Text Box 1" o:spid="_x0000_s1026" type="#_x0000_t202" style="position:absolute;left:0;text-align:left;margin-left:0;margin-top:.05pt;width:7pt;height:12.75pt;z-index:251657728;visibility:visible;mso-wrap-style:square;mso-width-percent:0;mso-height-percent:0;mso-wrap-distance-left:0;mso-wrap-distance-top:0;mso-wrap-distance-right:0;mso-wrap-distance-bottom:0;mso-position-horizontal:center;mso-position-horizontal-relative:margin;mso-position-vertical:absolute;mso-position-vertical-relative:text;mso-width-percent:0;mso-height-percent:0;mso-width-relative:page;mso-height-relative:page;v-text-anchor:top" o:gfxdata="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" stroked="f">
+            <v:shape id="Text Box 1" o:spid="_x0000_s1026" type="#_x0000_t202" style="position:absolute;left:0;text-align:left;margin-left:0;margin-top:.05pt;width:7pt;height:12.75pt;z-index:251657728;visibility:visible;mso-wrap-style:square;mso-width-percent:0;mso-height-percent:0;mso-wrap-distance-left:0;mso-wrap-distance-top:0;mso-wrap-distance-right:0;mso-wrap-distance-bottom:0;mso-position-horizontal:center;mso-position-horizontal-relative:margin;mso-position-vertical:absolute;mso-position-vertical-relative:text;mso-width-percent:0;mso-height-percent:0;mso-width-relative:page;mso-height-relative:page;v-text-anchor:top" o:gfxdata="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" stroked="f">
               <v:fill opacity="0"/>
               <v:textbox inset="0,0,0,0">
                 <w:txbxContent>

</xml_diff>